<commit_message>
modified db letter import script, added letters to home
</commit_message>
<xml_diff>
--- a/ruskin-angular/src/assets/images/letters/A1_49.docx
+++ b/ruskin-angular/src/assets/images/letters/A1_49.docx
@@ -4,612 +4,11 @@
   <w:body>
     <w:p>
       <w:pPr>
-        <w:pStyle w:val="Normal"/>
-        <w:spacing w:before="0" w:after="0"/>
-        <w:jc w:val="center"/>
-        <w:rPr>
-          <w:rFonts w:cs="Calibri" w:cstheme="minorHAnsi"/>
-          <w:sz w:val="52"/>
-        </w:rPr>
-      </w:pPr>
-      <w:r>
-        <w:rPr>
-          <w:rFonts w:cs="Calibri" w:cstheme="minorHAnsi"/>
-          <w:sz w:val="52"/>
-        </w:rPr>
-      </w:r>
-    </w:p>
-    <w:p>
-      <w:pPr>
-        <w:pStyle w:val="Normal"/>
-        <w:spacing w:before="0" w:after="0"/>
-        <w:jc w:val="center"/>
-        <w:rPr>
-          <w:rFonts w:cs="Calibri" w:cstheme="minorHAnsi"/>
-          <w:sz w:val="52"/>
-        </w:rPr>
-      </w:pPr>
-      <w:r>
-        <w:rPr>
-          <w:rFonts w:cs="Calibri" w:cstheme="minorHAnsi"/>
-          <w:sz w:val="52"/>
-        </w:rPr>
-      </w:r>
-    </w:p>
-    <w:p>
-      <w:pPr>
-        <w:pStyle w:val="Normal"/>
-        <w:spacing w:before="0" w:after="0"/>
-        <w:jc w:val="center"/>
-        <w:rPr>
-          <w:rFonts w:cs="Calibri" w:cstheme="minorHAnsi"/>
-          <w:sz w:val="52"/>
-        </w:rPr>
-      </w:pPr>
-      <w:r>
-        <w:rPr>
-          <w:rFonts w:cs="Calibri" w:cstheme="minorHAnsi"/>
-          <w:sz w:val="52"/>
-        </w:rPr>
-        <w:t>I</w:t>
-      </w:r>
-    </w:p>
-    <w:p>
-      <w:pPr>
-        <w:pStyle w:val="Normal"/>
-        <w:spacing w:before="0" w:after="0"/>
-        <w:jc w:val="center"/>
-        <w:rPr>
-          <w:rFonts w:cs="Calibri" w:cstheme="minorHAnsi"/>
-          <w:sz w:val="52"/>
-        </w:rPr>
-      </w:pPr>
-      <w:r>
-        <w:rPr>
-          <w:rFonts w:cs="Calibri" w:cstheme="minorHAnsi"/>
-          <w:sz w:val="52"/>
-        </w:rPr>
-      </w:r>
-    </w:p>
-    <w:p>
-      <w:pPr>
-        <w:pStyle w:val="Normal"/>
-        <w:spacing w:before="0" w:after="0"/>
-        <w:jc w:val="center"/>
-        <w:rPr>
-          <w:rFonts w:cs="Calibri" w:cstheme="minorHAnsi"/>
-          <w:sz w:val="24"/>
-        </w:rPr>
-      </w:pPr>
-      <w:r>
-        <w:rPr>
-          <w:rFonts w:cs="Calibri" w:cstheme="minorHAnsi"/>
-          <w:sz w:val="24"/>
-        </w:rPr>
-        <w:t>A SINGULAR SIGN OF</w:t>
-      </w:r>
-    </w:p>
-    <w:p>
-      <w:pPr>
-        <w:pStyle w:val="Normal"/>
-        <w:spacing w:before="0" w:after="0"/>
-        <w:jc w:val="center"/>
-        <w:rPr>
-          <w:rFonts w:cs="Calibri" w:cstheme="minorHAnsi"/>
-          <w:sz w:val="24"/>
-        </w:rPr>
-      </w:pPr>
-      <w:r>
-        <w:rPr>
-          <w:rFonts w:cs="Calibri" w:cstheme="minorHAnsi"/>
-          <w:sz w:val="24"/>
-        </w:rPr>
-        <w:t>THE TIMES</w:t>
-      </w:r>
-    </w:p>
-    <w:p>
-      <w:pPr>
-        <w:pStyle w:val="Normal"/>
-        <w:spacing w:before="0" w:after="0"/>
-        <w:jc w:val="center"/>
-        <w:rPr>
-          <w:rFonts w:cs="Calibri" w:cstheme="minorHAnsi"/>
-          <w:sz w:val="24"/>
-        </w:rPr>
-      </w:pPr>
-      <w:r>
-        <w:rPr>
-          <w:rFonts w:cs="Calibri" w:cstheme="minorHAnsi"/>
-          <w:sz w:val="24"/>
-        </w:rPr>
-      </w:r>
-    </w:p>
-    <w:p>
-      <w:pPr>
-        <w:pStyle w:val="Normal"/>
-        <w:spacing w:before="0" w:after="0"/>
-        <w:jc w:val="center"/>
-        <w:rPr>
-          <w:rFonts w:cs="Calibri" w:cstheme="minorHAnsi"/>
-          <w:sz w:val="14"/>
-        </w:rPr>
-      </w:pPr>
-      <w:r>
-        <w:rPr>
-          <w:rFonts w:cs="Calibri" w:cstheme="minorHAnsi"/>
-          <w:sz w:val="14"/>
-        </w:rPr>
-      </w:r>
-    </w:p>
-    <w:p>
-      <w:pPr>
-        <w:pStyle w:val="Normal"/>
-        <w:spacing w:before="0" w:after="0"/>
-        <w:jc w:val="center"/>
-        <w:rPr>
-          <w:rFonts w:cs="Calibri" w:cstheme="minorHAnsi"/>
-          <w:sz w:val="18"/>
-        </w:rPr>
-      </w:pPr>
-      <w:r>
-        <w:rPr>
-          <w:rFonts w:cs="Calibri" w:cstheme="minorHAnsi"/>
-          <w:sz w:val="18"/>
-        </w:rPr>
-        <w:t>“</w:t>
-      </w:r>
-      <w:r>
-        <w:rPr>
-          <w:rFonts w:cs="Calibri" w:cstheme="minorHAnsi"/>
-          <w:sz w:val="18"/>
-        </w:rPr>
-        <w:t>The spirit and purport of these Critical Studies of yours are a singular sign of the times to me, and a very gratifying one.”</w:t>
-      </w:r>
-    </w:p>
-    <w:p>
-      <w:pPr>
-        <w:pStyle w:val="Normal"/>
-        <w:spacing w:before="0" w:after="0"/>
-        <w:jc w:val="center"/>
-        <w:rPr>
-          <w:rFonts w:cs="Calibri" w:cstheme="minorHAnsi"/>
-          <w:sz w:val="18"/>
-        </w:rPr>
-      </w:pPr>
-      <w:r>
-        <w:rPr>
-          <w:rFonts w:cs="Calibri" w:cstheme="minorHAnsi"/>
-          <w:sz w:val="18"/>
-        </w:rPr>
-        <w:t>Carlyle to Ruskin, March 9, 1851</w:t>
-      </w:r>
-    </w:p>
-    <w:p>
-      <w:pPr>
-        <w:pStyle w:val="Normal"/>
-        <w:spacing w:before="0" w:after="0"/>
-        <w:jc w:val="center"/>
-        <w:rPr>
-          <w:rFonts w:cs="Calibri" w:cstheme="minorHAnsi"/>
-          <w:sz w:val="18"/>
-        </w:rPr>
-      </w:pPr>
-      <w:r>
-        <w:rPr>
-          <w:rFonts w:cs="Calibri" w:cstheme="minorHAnsi"/>
-          <w:sz w:val="18"/>
-        </w:rPr>
-        <w:t>Letter 1</w:t>
-      </w:r>
-    </w:p>
-    <w:p>
-      <w:pPr>
-        <w:pStyle w:val="Normal"/>
-        <w:spacing w:before="0" w:after="0"/>
-        <w:jc w:val="center"/>
-        <w:rPr>
-          <w:rFonts w:cs="Calibri" w:cstheme="minorHAnsi"/>
-          <w:sz w:val="28"/>
-        </w:rPr>
-      </w:pPr>
-      <w:r>
-        <w:rPr>
-          <w:rFonts w:eastAsia="Wingdings" w:cs="Wingdings" w:ascii="Wingdings" w:hAnsi="Wingdings"/>
-          <w:sz w:val="28"/>
-        </w:rPr>
-        <w:t></w:t>
-      </w:r>
-    </w:p>
-    <w:p>
-      <w:pPr>
-        <w:pStyle w:val="Normal"/>
-        <w:spacing w:before="0" w:after="0"/>
-        <w:jc w:val="center"/>
-        <w:rPr>
-          <w:rFonts w:cs="Calibri" w:cstheme="minorHAnsi"/>
-          <w:sz w:val="28"/>
-        </w:rPr>
-      </w:pPr>
-      <w:r>
-        <w:rPr>
-          <w:rFonts w:cs="Calibri" w:cstheme="minorHAnsi"/>
-          <w:sz w:val="28"/>
-        </w:rPr>
-      </w:r>
-    </w:p>
-    <w:p>
-      <w:pPr>
-        <w:pStyle w:val="Normal"/>
-        <w:spacing w:before="0" w:after="0"/>
-        <w:jc w:val="center"/>
-        <w:rPr>
-          <w:rFonts w:cs="Calibri" w:cstheme="minorHAnsi"/>
-          <w:sz w:val="28"/>
-        </w:rPr>
-      </w:pPr>
-      <w:r>
-        <w:rPr>
-          <w:rFonts w:cs="Calibri" w:cstheme="minorHAnsi"/>
-          <w:sz w:val="28"/>
-        </w:rPr>
-      </w:r>
-    </w:p>
-    <w:p>
-      <w:pPr>
-        <w:pStyle w:val="Normal"/>
-        <w:spacing w:before="0" w:after="0"/>
-        <w:jc w:val="center"/>
-        <w:rPr>
-          <w:rFonts w:cs="Calibri" w:cstheme="minorHAnsi"/>
-          <w:sz w:val="28"/>
-        </w:rPr>
-      </w:pPr>
-      <w:r>
-        <w:rPr>
-          <w:rFonts w:cs="Calibri" w:cstheme="minorHAnsi"/>
-          <w:sz w:val="28"/>
-        </w:rPr>
-      </w:r>
-    </w:p>
-    <w:p>
-      <w:pPr>
-        <w:pStyle w:val="Normal"/>
-        <w:spacing w:before="0" w:after="0"/>
-        <w:jc w:val="center"/>
-        <w:rPr>
-          <w:rFonts w:cs="Calibri" w:cstheme="minorHAnsi"/>
-          <w:sz w:val="28"/>
-        </w:rPr>
-      </w:pPr>
-      <w:r>
-        <w:rPr>
-          <w:rFonts w:cs="Calibri" w:cstheme="minorHAnsi"/>
-          <w:sz w:val="28"/>
-        </w:rPr>
-      </w:r>
-    </w:p>
-    <w:p>
-      <w:pPr>
-        <w:pStyle w:val="Normal"/>
-        <w:spacing w:before="0" w:after="0"/>
-        <w:jc w:val="center"/>
-        <w:rPr>
-          <w:rFonts w:cs="Calibri" w:cstheme="minorHAnsi"/>
-          <w:sz w:val="28"/>
-        </w:rPr>
-      </w:pPr>
-      <w:r>
-        <w:rPr>
-          <w:rFonts w:cs="Calibri" w:cstheme="minorHAnsi"/>
-          <w:sz w:val="28"/>
-        </w:rPr>
-      </w:r>
-    </w:p>
-    <w:p>
-      <w:pPr>
-        <w:pStyle w:val="Normal"/>
-        <w:spacing w:before="0" w:after="0"/>
-        <w:jc w:val="center"/>
-        <w:rPr>
-          <w:rFonts w:cs="Calibri" w:cstheme="minorHAnsi"/>
-        </w:rPr>
-      </w:pPr>
-      <w:r>
-        <w:rPr>
-          <w:rFonts w:cs="Calibri" w:cstheme="minorHAnsi"/>
-        </w:rPr>
-        <w:t>LETTERS 1-26</w:t>
-      </w:r>
-    </w:p>
-    <w:p>
-      <w:pPr>
-        <w:pStyle w:val="Normal"/>
-        <w:spacing w:before="0" w:after="0"/>
-        <w:jc w:val="center"/>
-        <w:rPr>
-          <w:rFonts w:cs="Calibri" w:cstheme="minorHAnsi"/>
-        </w:rPr>
-      </w:pPr>
-      <w:r>
-        <w:rPr>
-          <w:rFonts w:cs="Calibri" w:cstheme="minorHAnsi"/>
-        </w:rPr>
-      </w:r>
-    </w:p>
-    <w:p>
-      <w:pPr>
-        <w:pStyle w:val="Normal"/>
-        <w:spacing w:before="0" w:after="0"/>
-        <w:jc w:val="center"/>
-        <w:rPr>
-          <w:rFonts w:cs="Calibri" w:cstheme="minorHAnsi"/>
-        </w:rPr>
-      </w:pPr>
-      <w:r>
-        <w:rPr>
-          <w:rFonts w:cs="Calibri" w:cstheme="minorHAnsi"/>
-        </w:rPr>
-      </w:r>
-    </w:p>
-    <w:p>
-      <w:pPr>
-        <w:pStyle w:val="Normal"/>
-        <w:spacing w:before="0" w:after="0"/>
-        <w:jc w:val="center"/>
-        <w:rPr>
-          <w:rFonts w:cs="Calibri" w:cstheme="minorHAnsi"/>
-          <w:sz w:val="16"/>
-        </w:rPr>
-      </w:pPr>
-      <w:r>
-        <w:rPr>
-          <w:rFonts w:cs="Calibri" w:cstheme="minorHAnsi"/>
-          <w:sz w:val="16"/>
-        </w:rPr>
-        <w:t>March 9, 1851 through March 15, 1860</w:t>
-      </w:r>
-    </w:p>
-    <w:p>
-      <w:pPr>
-        <w:pStyle w:val="Normal"/>
-        <w:spacing w:before="0" w:after="0"/>
-        <w:jc w:val="center"/>
-        <w:rPr>
-          <w:rFonts w:cs="Calibri" w:cstheme="minorHAnsi"/>
-          <w:sz w:val="16"/>
-        </w:rPr>
-      </w:pPr>
-      <w:r>
-        <w:rPr>
-          <w:rFonts w:cs="Calibri" w:cstheme="minorHAnsi"/>
-          <w:sz w:val="16"/>
-        </w:rPr>
-      </w:r>
-    </w:p>
-    <w:p>
-      <w:pPr>
-        <w:pStyle w:val="Normal"/>
-        <w:spacing w:before="0" w:after="0"/>
-        <w:jc w:val="center"/>
-        <w:rPr>
-          <w:rFonts w:cs="Calibri" w:cstheme="minorHAnsi"/>
-          <w:sz w:val="16"/>
-        </w:rPr>
-      </w:pPr>
-      <w:r>
-        <w:rPr>
-          <w:rFonts w:cs="Calibri" w:cstheme="minorHAnsi"/>
-          <w:sz w:val="16"/>
-        </w:rPr>
-      </w:r>
-    </w:p>
-    <w:p>
-      <w:pPr>
-        <w:pStyle w:val="Normal"/>
-        <w:spacing w:before="0" w:after="0"/>
-        <w:jc w:val="center"/>
-        <w:rPr>
-          <w:rFonts w:cs="Calibri" w:cstheme="minorHAnsi"/>
-          <w:sz w:val="16"/>
-        </w:rPr>
-      </w:pPr>
-      <w:r>
-        <w:rPr>
-          <w:rFonts w:cs="Calibri" w:cstheme="minorHAnsi"/>
-          <w:sz w:val="16"/>
-        </w:rPr>
-      </w:r>
-    </w:p>
-    <w:p>
-      <w:pPr>
-        <w:pStyle w:val="Normal"/>
-        <w:spacing w:before="0" w:after="0"/>
-        <w:ind w:firstLine="720"/>
-        <w:rPr>
-          <w:rFonts w:cs="Calibri" w:cstheme="minorHAnsi"/>
-        </w:rPr>
-      </w:pPr>
-      <w:r>
-        <w:rPr>
-          <w:rFonts w:cs="Calibri" w:cstheme="minorHAnsi"/>
-        </w:rPr>
-        <w:t xml:space="preserve">Ruskin publishes </w:t>
-      </w:r>
-      <w:r>
-        <w:rPr>
-          <w:rFonts w:cs="Calibri" w:cstheme="minorHAnsi"/>
-          <w:i/>
-        </w:rPr>
-        <w:t>Stones of Venice</w:t>
-      </w:r>
-      <w:r>
-        <w:rPr>
-          <w:rFonts w:cs="Calibri" w:cstheme="minorHAnsi"/>
-        </w:rPr>
-        <w:t>. He resumes London life after the annulment of his marriage. Publication of Modern Painters, volumes III, IV, and V. his preparations for his new role as social critic.</w:t>
-      </w:r>
-    </w:p>
-    <w:p>
-      <w:pPr>
-        <w:pStyle w:val="Normal"/>
-        <w:spacing w:before="0" w:after="0"/>
-        <w:ind w:firstLine="720"/>
-        <w:rPr>
-          <w:rFonts w:cs="Calibri" w:cstheme="minorHAnsi"/>
-          <w:i/>
-          <w:i/>
-        </w:rPr>
-      </w:pPr>
-      <w:r>
-        <w:rPr>
-          <w:rFonts w:cs="Calibri" w:cstheme="minorHAnsi"/>
-        </w:rPr>
-        <w:t xml:space="preserve">Carlyle works on </w:t>
-      </w:r>
-      <w:r>
-        <w:rPr>
-          <w:rFonts w:cs="Calibri" w:cstheme="minorHAnsi"/>
-          <w:i/>
-        </w:rPr>
-        <w:t>Frederick the Great</w:t>
-      </w:r>
-    </w:p>
-    <w:p>
-      <w:pPr>
-        <w:pStyle w:val="Normal"/>
-        <w:spacing w:before="0" w:after="0"/>
-        <w:ind w:firstLine="720"/>
-        <w:rPr>
-          <w:rFonts w:cs="Calibri" w:cstheme="minorHAnsi"/>
-        </w:rPr>
-      </w:pPr>
-      <w:r>
-        <w:rPr>
-          <w:rFonts w:cs="Calibri" w:cstheme="minorHAnsi"/>
-        </w:rPr>
-      </w:r>
-    </w:p>
-    <w:p>
-      <w:pPr>
-        <w:pStyle w:val="Normal"/>
-        <w:spacing w:before="0" w:after="0"/>
-        <w:rPr>
-          <w:rFonts w:cs="Calibri" w:cstheme="minorHAnsi"/>
-        </w:rPr>
-      </w:pPr>
-      <w:r>
-        <w:rPr>
-          <w:rFonts w:cs="Calibri" w:cstheme="minorHAnsi"/>
-        </w:rPr>
-      </w:r>
-    </w:p>
-    <w:p>
-      <w:pPr>
-        <w:pStyle w:val="Normal"/>
-        <w:spacing w:before="0" w:after="0"/>
-        <w:rPr>
-          <w:rFonts w:cs="Calibri" w:cstheme="minorHAnsi"/>
-        </w:rPr>
-      </w:pPr>
-      <w:r>
-        <w:rPr>
-          <w:rFonts w:cs="Calibri" w:cstheme="minorHAnsi"/>
-        </w:rPr>
-      </w:r>
-    </w:p>
-    <w:p>
-      <w:pPr>
-        <w:pStyle w:val="Normal"/>
-        <w:spacing w:before="0" w:after="0"/>
-        <w:rPr>
-          <w:rFonts w:cs="Calibri" w:cstheme="minorHAnsi"/>
-        </w:rPr>
-      </w:pPr>
-      <w:r>
-        <w:rPr>
-          <w:rFonts w:cs="Calibri" w:cstheme="minorHAnsi"/>
-        </w:rPr>
-      </w:r>
-    </w:p>
-    <w:p>
-      <w:pPr>
-        <w:pStyle w:val="Normal"/>
-        <w:spacing w:before="0" w:after="0"/>
-        <w:rPr>
-          <w:rFonts w:cs="Calibri" w:cstheme="minorHAnsi"/>
-        </w:rPr>
-      </w:pPr>
-      <w:r>
-        <w:rPr>
-          <w:rFonts w:cs="Calibri" w:cstheme="minorHAnsi"/>
-        </w:rPr>
-      </w:r>
-    </w:p>
-    <w:p>
-      <w:pPr>
-        <w:pStyle w:val="Normal"/>
-        <w:spacing w:before="0" w:after="0"/>
-        <w:rPr>
-          <w:rFonts w:cs="Calibri" w:cstheme="minorHAnsi"/>
-        </w:rPr>
-      </w:pPr>
-      <w:r>
-        <w:rPr>
-          <w:rFonts w:cs="Calibri" w:cstheme="minorHAnsi"/>
-        </w:rPr>
-      </w:r>
-    </w:p>
-    <w:p>
-      <w:pPr>
-        <w:pStyle w:val="Normal"/>
-        <w:spacing w:before="0" w:after="0"/>
-        <w:rPr>
-          <w:rFonts w:cs="Calibri" w:cstheme="minorHAnsi"/>
-        </w:rPr>
-      </w:pPr>
-      <w:r>
-        <w:rPr>
-          <w:rFonts w:cs="Calibri" w:cstheme="minorHAnsi"/>
-        </w:rPr>
-      </w:r>
-    </w:p>
-    <w:p>
-      <w:pPr>
-        <w:pStyle w:val="Normal"/>
-        <w:spacing w:before="0" w:after="0"/>
-        <w:rPr>
-          <w:rFonts w:cs="Calibri" w:cstheme="minorHAnsi"/>
-        </w:rPr>
-      </w:pPr>
-      <w:r>
-        <w:rPr>
-          <w:rFonts w:cs="Calibri" w:cstheme="minorHAnsi"/>
-        </w:rPr>
-      </w:r>
-    </w:p>
-    <w:p>
-      <w:pPr>
-        <w:pStyle w:val="Normal"/>
-        <w:spacing w:before="0" w:after="0"/>
-        <w:rPr>
-          <w:rFonts w:cs="Calibri" w:cstheme="minorHAnsi"/>
-        </w:rPr>
-      </w:pPr>
-      <w:r>
-        <w:rPr>
-          <w:rFonts w:cs="Calibri" w:cstheme="minorHAnsi"/>
-        </w:rPr>
-      </w:r>
-    </w:p>
-    <w:p>
-      <w:pPr>
         <w:pStyle w:val="ListParagraph"/>
         <w:spacing w:before="0" w:after="0"/>
         <w:ind w:left="360" w:hanging="360"/>
         <w:contextualSpacing/>
-        <w:rPr>
-          <w:rFonts w:cs="Calibri" w:cstheme="minorHAnsi"/>
-        </w:rPr>
+        <w:rPr/>
       </w:pPr>
       <w:r>
         <w:rPr>
@@ -667,9 +66,7 @@
         <w:spacing w:before="0" w:after="0"/>
         <w:ind w:left="360" w:hanging="0"/>
         <w:jc w:val="both"/>
-        <w:rPr>
-          <w:rFonts w:cs="Calibri" w:cstheme="minorHAnsi"/>
-        </w:rPr>
+        <w:rPr/>
       </w:pPr>
       <w:r>
         <w:rPr>
@@ -763,36 +160,6 @@
           <w:rFonts w:cs="Calibri" w:cstheme="minorHAnsi"/>
         </w:rPr>
         <w:t xml:space="preserve"> for evermore! A dreadful process, but a needful and inevitable one; nor do I doubt at all which way the issue will be, though which of the extant nations are to get included in it, and which to be trampled out and abolished in the process, may be very doubtful. God is great: --and sure enough, the changes in the Construction of Sheepfolds, as well as in other things, will require to be very considerable! —</w:t>
-      </w:r>
-    </w:p>
-    <w:p>
-      <w:pPr>
-        <w:pStyle w:val="Normal"/>
-        <w:spacing w:before="0" w:after="0"/>
-        <w:ind w:left="360" w:firstLine="720"/>
-        <w:rPr>
-          <w:rFonts w:cs="Calibri" w:cstheme="minorHAnsi"/>
-        </w:rPr>
-      </w:pPr>
-      <w:r>
-        <w:rPr>
-          <w:rFonts w:cs="Calibri" w:cstheme="minorHAnsi"/>
-        </w:rPr>
-        <w:t>We are still laboring under the foul kind of influenza here, I not far from emancipated, my poor wife still deep in the business, though I hope past the deepest. Am I to understand that you, too, are seized? In a day or two I hope to ascertain that you are well again. –Adieu: here is an interruption, here also is the end of the paper.</w:t>
-      </w:r>
-    </w:p>
-    <w:p>
-      <w:pPr>
-        <w:pStyle w:val="Normal"/>
-        <w:ind w:left="360" w:hanging="0"/>
-        <w:rPr>
-          <w:rFonts w:cs="Calibri" w:cstheme="minorHAnsi"/>
-        </w:rPr>
-      </w:pPr>
-      <w:r>
-        <w:rPr>
-          <w:rFonts w:cs="Calibri" w:cstheme="minorHAnsi"/>
-        </w:rPr>
       </w:r>
     </w:p>
     <w:p>
@@ -812,15 +179,17 @@
           <w:docGrid w:type="default" w:linePitch="312" w:charSpace="0"/>
         </w:sectPr>
         <w:pStyle w:val="Normal"/>
-        <w:ind w:left="720" w:hanging="0"/>
-        <w:rPr>
-          <w:rFonts w:cs="Calibri" w:cstheme="minorHAnsi"/>
-        </w:rPr>
-      </w:pPr>
-      <w:r>
-        <w:rPr>
-          <w:rFonts w:cs="Calibri" w:cstheme="minorHAnsi"/>
-        </w:rPr>
+        <w:spacing w:before="0" w:after="0"/>
+        <w:ind w:left="360" w:firstLine="720"/>
+        <w:rPr>
+          <w:rFonts w:cs="Calibri" w:cstheme="minorHAnsi"/>
+        </w:rPr>
+      </w:pPr>
+      <w:r>
+        <w:rPr>
+          <w:rFonts w:cs="Calibri" w:cstheme="minorHAnsi"/>
+        </w:rPr>
+        <w:t>We are still laboring under the foul kind of influenza here, I not far from emancipated, my poor wife still deep in the business, though I hope past the deepest. Am I to understand that you, too, are seized? In a day or two I hope to ascertain that you are well again. –Adieu: here is an interruption, here also is the end of the paper.</w:t>
       </w:r>
     </w:p>
     <w:p>
@@ -956,9 +325,7 @@
       <w:pPr>
         <w:pStyle w:val="Normal"/>
         <w:spacing w:before="0" w:after="0"/>
-        <w:rPr>
-          <w:rFonts w:cs="Calibri" w:cstheme="minorHAnsi"/>
-        </w:rPr>
+        <w:rPr/>
       </w:pPr>
       <w:r>
         <w:rPr>
@@ -1025,9 +392,7 @@
       <w:pPr>
         <w:pStyle w:val="Normal"/>
         <w:spacing w:before="0" w:after="0"/>
-        <w:rPr>
-          <w:rFonts w:cs="Calibri" w:cstheme="minorHAnsi"/>
-        </w:rPr>
+        <w:rPr/>
       </w:pPr>
       <w:r>
         <w:rPr>
@@ -1197,26 +562,8 @@
     <w:p>
       <w:pPr>
         <w:pStyle w:val="Normal"/>
-        <w:rPr>
-          <w:rFonts w:cs="Calibri" w:cstheme="minorHAnsi"/>
-        </w:rPr>
-      </w:pPr>
-      <w:r>
-        <w:rPr>
-          <w:rFonts w:cs="Calibri" w:cstheme="minorHAnsi"/>
-        </w:rPr>
-      </w:r>
-      <w:r>
-        <w:br w:type="page"/>
-      </w:r>
-    </w:p>
-    <w:p>
-      <w:pPr>
-        <w:pStyle w:val="Normal"/>
-        <w:spacing w:before="0" w:after="0"/>
-        <w:rPr>
-          <w:rFonts w:cs="Calibri" w:cstheme="minorHAnsi"/>
-        </w:rPr>
+        <w:spacing w:before="0" w:after="0"/>
+        <w:rPr/>
       </w:pPr>
       <w:r>
         <w:rPr>
@@ -1811,9 +1158,7 @@
         <w:pStyle w:val="Normal"/>
         <w:spacing w:before="0" w:after="0"/>
         <w:ind w:firstLine="720"/>
-        <w:rPr>
-          <w:rFonts w:cs="Calibri" w:cstheme="minorHAnsi"/>
-        </w:rPr>
+        <w:rPr/>
       </w:pPr>
       <w:r>
         <w:rPr>
@@ -1994,9 +1339,7 @@
           <w:ilvl w:val="0"/>
           <w:numId w:val="2"/>
         </w:numPr>
-        <w:rPr>
-          <w:rFonts w:cs="Calibri" w:cstheme="minorHAnsi"/>
-        </w:rPr>
+        <w:rPr/>
       </w:pPr>
       <w:r>
         <w:rPr>
@@ -2159,9 +1502,7 @@
       <w:pPr>
         <w:pStyle w:val="Normal"/>
         <w:spacing w:before="0" w:after="0"/>
-        <w:rPr>
-          <w:rFonts w:cs="Calibri" w:cstheme="minorHAnsi"/>
-        </w:rPr>
+        <w:rPr/>
       </w:pPr>
       <w:r>
         <w:rPr>
@@ -2217,9 +1558,7 @@
       <w:pPr>
         <w:pStyle w:val="Normal"/>
         <w:spacing w:before="0" w:after="0"/>
-        <w:rPr>
-          <w:rFonts w:cs="Calibri" w:cstheme="minorHAnsi"/>
-        </w:rPr>
+        <w:rPr/>
       </w:pPr>
       <w:r>
         <w:rPr>
@@ -2481,9 +1820,7 @@
         </w:sectPr>
         <w:pStyle w:val="Normal"/>
         <w:spacing w:before="0" w:after="0"/>
-        <w:rPr>
-          <w:rFonts w:cs="Calibri" w:cstheme="minorHAnsi"/>
-        </w:rPr>
+        <w:rPr/>
       </w:pPr>
       <w:r>
         <w:rPr>
@@ -3259,11 +2596,7 @@
       <w:pPr>
         <w:pStyle w:val="Normal"/>
         <w:spacing w:before="0" w:after="0"/>
-        <w:rPr>
-          <w:rFonts w:cs="Calibri" w:cstheme="minorHAnsi"/>
-          <w:color w:val="222222"/>
-          <w:highlight w:val="white"/>
-        </w:rPr>
+        <w:rPr/>
       </w:pPr>
       <w:r>
         <w:rPr>
@@ -3617,11 +2950,7 @@
       <w:pPr>
         <w:pStyle w:val="Normal"/>
         <w:spacing w:before="0" w:after="0"/>
-        <w:rPr>
-          <w:rFonts w:cs="Calibri" w:cstheme="minorHAnsi"/>
-          <w:color w:val="222222"/>
-          <w:highlight w:val="white"/>
-        </w:rPr>
+        <w:rPr/>
       </w:pPr>
       <w:r>
         <w:rPr>
@@ -3852,9 +3181,7 @@
       <w:pPr>
         <w:pStyle w:val="Normal"/>
         <w:spacing w:before="0" w:after="0"/>
-        <w:rPr>
-          <w:rFonts w:cs="Calibri" w:cstheme="minorHAnsi"/>
-        </w:rPr>
+        <w:rPr/>
       </w:pPr>
       <w:r>
         <w:rPr>
@@ -4196,11 +3523,7 @@
       <w:pPr>
         <w:pStyle w:val="Normal"/>
         <w:spacing w:before="0" w:after="0"/>
-        <w:rPr>
-          <w:rFonts w:cs="Calibri" w:cstheme="minorHAnsi"/>
-          <w:color w:val="222222"/>
-          <w:highlight w:val="white"/>
-        </w:rPr>
+        <w:rPr/>
       </w:pPr>
       <w:r>
         <w:rPr>
@@ -4535,79 +3858,90 @@
       <w:pPr>
         <w:pStyle w:val="Normal"/>
         <w:spacing w:before="0" w:after="0"/>
+        <w:rPr/>
+      </w:pPr>
+      <w:r>
         <w:rPr>
           <w:rFonts w:cs="Calibri" w:cstheme="minorHAnsi"/>
           <w:color w:val="222222"/>
           <w:sz w:val="20"/>
           <w:szCs w:val="20"/>
-          <w:highlight w:val="white"/>
-        </w:rPr>
-      </w:pPr>
-      <w:r>
-        <w:rPr>
+          <w:shd w:fill="FFFFFF" w:val="clear"/>
+        </w:rPr>
+        <w:tab/>
+        <w:t>We know not what night you are coming; but hope only it will be soon. I have got your Fourth Volume</w:t>
+      </w:r>
+      <w:r>
+        <w:rPr>
+          <w:rStyle w:val="FootnoteAnchor"/>
+          <w:rStyle w:val="FootnoteAnchor"/>
           <w:rFonts w:cs="Calibri" w:cstheme="minorHAnsi"/>
           <w:color w:val="222222"/>
           <w:sz w:val="20"/>
           <w:szCs w:val="20"/>
           <w:shd w:fill="FFFFFF" w:val="clear"/>
         </w:rPr>
-        <w:tab/>
-        <w:t>We know not what night you are coming; but hope only it will be soon. I have got your Fourth Volume</w:t>
-      </w:r>
-      <w:r>
-        <w:rPr>
-          <w:rStyle w:val="FootnoteAnchor"/>
-          <w:rStyle w:val="FootnoteAnchor"/>
+        <w:footnoteReference w:id="48"/>
+      </w:r>
+      <w:r>
+        <w:rPr>
           <w:rFonts w:cs="Calibri" w:cstheme="minorHAnsi"/>
           <w:color w:val="222222"/>
           <w:sz w:val="20"/>
           <w:szCs w:val="20"/>
           <w:shd w:fill="FFFFFF" w:val="clear"/>
         </w:rPr>
-        <w:footnoteReference w:id="48"/>
-      </w:r>
-      <w:r>
-        <w:rPr>
-          <w:rFonts w:cs="Calibri" w:cstheme="minorHAnsi"/>
+        <w:t xml:space="preserve"> (best thanks for such a gift), and have not yet time to read it except in snatches, but struggle forward towards a freer day before long. You have an enviable and admirable power of clearing off, in articulate swift piecing utterance, the divine indignation that may be lying in you  against the genus charlatan; whereby you can then say </w:t>
+      </w:r>
+      <w:r>
+        <w:rPr>
+          <w:rFonts w:cs="Calibri" w:cstheme="minorHAnsi"/>
+          <w:i/>
           <w:color w:val="222222"/>
           <w:sz w:val="20"/>
           <w:szCs w:val="20"/>
           <w:shd w:fill="FFFFFF" w:val="clear"/>
         </w:rPr>
-        <w:t xml:space="preserve"> (best thanks for such a gift), and have not yet time to read it except in snatches, but struggle forward towards a freer day before long. You have an enviable and admirable power of clearing off, in articulate swift piecing utterance, the divine indignation that may be lying in you  against the genus charlatan; whereby you can then say </w:t>
-      </w:r>
-      <w:r>
-        <w:rPr>
-          <w:rFonts w:cs="Calibri" w:cstheme="minorHAnsi"/>
-          <w:i/>
+        <w:t xml:space="preserve">Exoneravi animum meum </w:t>
+      </w:r>
+      <w:r>
+        <w:rPr>
+          <w:rFonts w:cs="Calibri" w:cstheme="minorHAnsi"/>
           <w:color w:val="222222"/>
           <w:sz w:val="20"/>
           <w:szCs w:val="20"/>
           <w:shd w:fill="FFFFFF" w:val="clear"/>
         </w:rPr>
-        <w:t xml:space="preserve">Exoneravi animum meum </w:t>
-      </w:r>
-      <w:r>
-        <w:rPr>
-          <w:rFonts w:cs="Calibri" w:cstheme="minorHAnsi"/>
+        <w:t xml:space="preserve">[“I have disburdened my soul”), and proceed to new enterprises: it is very different, and I assure you a much worse case, when said indignation cannot be got cleared off, but lies sticking upon a man like burning Sulphur on the skin of him, -- like to drive the poor soul mad till he somehow or other do get rid of it! </w:t>
+      </w:r>
+      <w:r>
+        <w:rPr>
+          <w:rFonts w:cs="Calibri" w:cstheme="minorHAnsi"/>
+          <w:i/>
           <w:color w:val="222222"/>
           <w:sz w:val="20"/>
           <w:szCs w:val="20"/>
           <w:shd w:fill="FFFFFF" w:val="clear"/>
         </w:rPr>
-        <w:t xml:space="preserve">[“I have disburdened my soul”), and proceed to new enterprises: it is very different, and I assure you a much worse case, when said indignation cannot be got cleared off, but lies sticking upon a man like burning Sulphur on the skin of him, -- like to drive the poor soul mad till he somehow or other do get rid of it! </w:t>
-      </w:r>
-      <w:r>
-        <w:rPr>
-          <w:rFonts w:cs="Calibri" w:cstheme="minorHAnsi"/>
-          <w:i/>
+        <w:t>Euge</w:t>
+      </w:r>
+      <w:r>
+        <w:rPr>
+          <w:rFonts w:cs="Calibri" w:cstheme="minorHAnsi"/>
           <w:color w:val="222222"/>
           <w:sz w:val="20"/>
           <w:szCs w:val="20"/>
           <w:shd w:fill="FFFFFF" w:val="clear"/>
         </w:rPr>
-        <w:t>Euge</w:t>
-      </w:r>
+        <w:t xml:space="preserve">; [“Well done’] –and thankful to heaven. </w:t>
+      </w:r>
+    </w:p>
+    <w:p>
+      <w:pPr>
+        <w:pStyle w:val="Normal"/>
+        <w:spacing w:before="0" w:after="0"/>
+        <w:rPr/>
+      </w:pPr>
       <w:r>
         <w:rPr>
           <w:rFonts w:cs="Calibri" w:cstheme="minorHAnsi"/>
@@ -4616,21 +3950,20 @@
           <w:szCs w:val="20"/>
           <w:shd w:fill="FFFFFF" w:val="clear"/>
         </w:rPr>
-        <w:t xml:space="preserve">; [“Well done’] –and thankful to heaven. </w:t>
-      </w:r>
-    </w:p>
-    <w:p>
-      <w:pPr>
-        <w:pStyle w:val="Normal"/>
-        <w:spacing w:before="0" w:after="0"/>
-        <w:rPr>
-          <w:rFonts w:cs="Calibri" w:cstheme="minorHAnsi"/>
+        <w:tab/>
+        <w:t>It seems the genus charlatan has broken out in strong counter-cry, in some of the Reviews, this month: that also is very well, and indicates to a man that the physic has begun griping, [</w:t>
+      </w:r>
+      <w:r>
+        <w:rPr>
+          <w:rFonts w:cs="Calibri" w:cstheme="minorHAnsi"/>
+          <w:i/>
           <w:color w:val="222222"/>
           <w:sz w:val="20"/>
           <w:szCs w:val="20"/>
-          <w:highlight w:val="white"/>
-        </w:rPr>
-      </w:pPr>
+          <w:shd w:fill="FFFFFF" w:val="clear"/>
+        </w:rPr>
+        <w:t>sic</w:t>
+      </w:r>
       <w:r>
         <w:rPr>
           <w:rFonts w:cs="Calibri" w:cstheme="minorHAnsi"/>
@@ -4639,8 +3972,7 @@
           <w:szCs w:val="20"/>
           <w:shd w:fill="FFFFFF" w:val="clear"/>
         </w:rPr>
-        <w:tab/>
-        <w:t>It seems the genus charlatan has broken out in strong counter-cry, in some of the Reviews, this month: that also is very well, and indicates to a man that the physic has begun griping, [</w:t>
+        <w:t xml:space="preserve">] –more power to it. I can well understand how a comfortable R.A. reading these Books of yours, may be driven to exclaim, “I, stiff old stager, cannot </w:t>
       </w:r>
       <w:r>
         <w:rPr>
@@ -4651,7 +3983,7 @@
           <w:szCs w:val="20"/>
           <w:shd w:fill="FFFFFF" w:val="clear"/>
         </w:rPr>
-        <w:t>sic</w:t>
+        <w:t>alter</w:t>
       </w:r>
       <w:r>
         <w:rPr>
@@ -4661,7 +3993,7 @@
           <w:szCs w:val="20"/>
           <w:shd w:fill="FFFFFF" w:val="clear"/>
         </w:rPr>
-        <w:t xml:space="preserve">] –more power to it. I can well understand how a comfortable R.A. reading these Books of yours, may be driven to exclaim, “I, stiff old stager, cannot </w:t>
+        <w:t xml:space="preserve"> according to this Ruskin’s precepts: I must either blow my brains out, or convince myself that </w:t>
       </w:r>
       <w:r>
         <w:rPr>
@@ -4672,7 +4004,7 @@
           <w:szCs w:val="20"/>
           <w:shd w:fill="FFFFFF" w:val="clear"/>
         </w:rPr>
-        <w:t>alter</w:t>
+        <w:t xml:space="preserve">he </w:t>
       </w:r>
       <w:r>
         <w:rPr>
@@ -4682,7 +4014,7 @@
           <w:szCs w:val="20"/>
           <w:shd w:fill="FFFFFF" w:val="clear"/>
         </w:rPr>
-        <w:t xml:space="preserve"> according to this Ruskin’s precepts: I must either blow my brains out, or convince myself that </w:t>
+        <w:t xml:space="preserve">is wrong!” –Nevertheless I bid you to be gentle withal; consider that it is a stupid bed rid old world, </w:t>
       </w:r>
       <w:r>
         <w:rPr>
@@ -4693,7 +4025,7 @@
           <w:szCs w:val="20"/>
           <w:shd w:fill="FFFFFF" w:val="clear"/>
         </w:rPr>
-        <w:t xml:space="preserve">he </w:t>
+        <w:t>torpid</w:t>
       </w:r>
       <w:r>
         <w:rPr>
@@ -4703,27 +4035,6 @@
           <w:szCs w:val="20"/>
           <w:shd w:fill="FFFFFF" w:val="clear"/>
         </w:rPr>
-        <w:t xml:space="preserve">is wrong!” –Nevertheless I bid you to be gentle withal; consider that it is a stupid bed rid old world, </w:t>
-      </w:r>
-      <w:r>
-        <w:rPr>
-          <w:rFonts w:cs="Calibri" w:cstheme="minorHAnsi"/>
-          <w:i/>
-          <w:color w:val="222222"/>
-          <w:sz w:val="20"/>
-          <w:szCs w:val="20"/>
-          <w:shd w:fill="FFFFFF" w:val="clear"/>
-        </w:rPr>
-        <w:t>torpid</w:t>
-      </w:r>
-      <w:r>
-        <w:rPr>
-          <w:rFonts w:cs="Calibri" w:cstheme="minorHAnsi"/>
-          <w:color w:val="222222"/>
-          <w:sz w:val="20"/>
-          <w:szCs w:val="20"/>
-          <w:shd w:fill="FFFFFF" w:val="clear"/>
-        </w:rPr>
         <w:t xml:space="preserve"> except at meal-time this long; while and never would, in Art or elsewhere, correspond anyway handsomely to the Ideal of its duties. Besides it makes a dreadful squealing, if you whip it too hard; and does you a mischief in the long run. –This is Pot speaking to Kettle, you will say, --and truly with too much reason. Pot had been longer on the fire (that is all), and regrets his extreme blackness, if he could have helped it by any method!</w:t>
       </w:r>
     </w:p>
@@ -4731,13 +4042,7 @@
       <w:pPr>
         <w:pStyle w:val="Normal"/>
         <w:spacing w:before="0" w:after="0"/>
-        <w:rPr>
-          <w:rFonts w:cs="Calibri" w:cstheme="minorHAnsi"/>
-          <w:color w:val="222222"/>
-          <w:sz w:val="20"/>
-          <w:szCs w:val="20"/>
-          <w:highlight w:val="white"/>
-        </w:rPr>
+        <w:rPr/>
       </w:pPr>
       <w:r>
         <w:rPr>
@@ -5105,11 +4410,7 @@
       <w:pPr>
         <w:pStyle w:val="Normal"/>
         <w:spacing w:before="0" w:after="0"/>
-        <w:rPr>
-          <w:rFonts w:cs="Calibri" w:cstheme="minorHAnsi"/>
-          <w:color w:val="222222"/>
-          <w:highlight w:val="white"/>
-        </w:rPr>
+        <w:rPr/>
       </w:pPr>
       <w:r>
         <w:rPr>
@@ -5429,11 +4730,7 @@
       <w:pPr>
         <w:pStyle w:val="Normal"/>
         <w:spacing w:before="0" w:after="0"/>
-        <w:rPr>
-          <w:rFonts w:cs="Calibri" w:cstheme="minorHAnsi"/>
-          <w:color w:val="222222"/>
-          <w:highlight w:val="white"/>
-        </w:rPr>
+        <w:rPr/>
       </w:pPr>
       <w:r>
         <w:rPr>
@@ -5449,11 +4746,7 @@
       <w:pPr>
         <w:pStyle w:val="Normal"/>
         <w:spacing w:before="0" w:after="0"/>
-        <w:rPr>
-          <w:rFonts w:cs="Calibri" w:cstheme="minorHAnsi"/>
-          <w:color w:val="222222"/>
-          <w:highlight w:val="white"/>
-        </w:rPr>
+        <w:rPr/>
       </w:pPr>
       <w:r>
         <w:rPr>
@@ -5639,11 +4932,7 @@
         </w:numPr>
         <w:spacing w:before="0" w:after="0"/>
         <w:contextualSpacing/>
-        <w:rPr>
-          <w:rFonts w:cs="Calibri" w:cstheme="minorHAnsi"/>
-          <w:color w:val="222222"/>
-          <w:highlight w:val="white"/>
-        </w:rPr>
+        <w:rPr/>
       </w:pPr>
       <w:r>
         <w:rPr>
@@ -5660,11 +4949,7 @@
         <w:spacing w:before="0" w:after="0"/>
         <w:contextualSpacing/>
         <w:jc w:val="right"/>
-        <w:rPr>
-          <w:rFonts w:cs="Calibri" w:cstheme="minorHAnsi"/>
-          <w:color w:val="222222"/>
-          <w:highlight w:val="white"/>
-        </w:rPr>
+        <w:rPr/>
       </w:pPr>
       <w:r>
         <w:rPr>
@@ -5858,11 +5143,7 @@
         <w:spacing w:before="0" w:after="0"/>
         <w:ind w:left="0" w:hanging="0"/>
         <w:contextualSpacing/>
-        <w:rPr>
-          <w:rFonts w:cs="Calibri" w:cstheme="minorHAnsi"/>
-          <w:color w:val="222222"/>
-          <w:highlight w:val="white"/>
-        </w:rPr>
+        <w:rPr/>
       </w:pPr>
       <w:r>
         <w:rPr>
@@ -6175,11 +5456,7 @@
         <w:spacing w:before="0" w:after="0"/>
         <w:ind w:left="0" w:hanging="0"/>
         <w:contextualSpacing/>
-        <w:rPr>
-          <w:rFonts w:cs="Calibri" w:cstheme="minorHAnsi"/>
-          <w:color w:val="222222"/>
-          <w:highlight w:val="white"/>
-        </w:rPr>
+        <w:rPr/>
       </w:pPr>
       <w:r>
         <w:rPr>
@@ -6500,11 +5777,7 @@
         <w:spacing w:before="0" w:after="0"/>
         <w:ind w:left="0" w:hanging="0"/>
         <w:contextualSpacing/>
-        <w:rPr>
-          <w:rFonts w:cs="Calibri" w:cstheme="minorHAnsi"/>
-          <w:color w:val="222222"/>
-          <w:highlight w:val="white"/>
-        </w:rPr>
+        <w:rPr/>
       </w:pPr>
       <w:r>
         <w:rPr>
@@ -6625,11 +5898,7 @@
         <w:spacing w:before="0" w:after="0"/>
         <w:ind w:left="0" w:hanging="0"/>
         <w:contextualSpacing/>
-        <w:rPr>
-          <w:rFonts w:cs="Calibri" w:cstheme="minorHAnsi"/>
-          <w:color w:val="222222"/>
-          <w:highlight w:val="white"/>
-        </w:rPr>
+        <w:rPr/>
       </w:pPr>
       <w:r>
         <w:rPr>
@@ -6664,11 +5933,7 @@
         <w:spacing w:before="0" w:after="0"/>
         <w:ind w:left="0" w:hanging="0"/>
         <w:contextualSpacing/>
-        <w:rPr>
-          <w:rFonts w:cs="Calibri" w:cstheme="minorHAnsi"/>
-          <w:color w:val="222222"/>
-          <w:highlight w:val="white"/>
-        </w:rPr>
+        <w:rPr/>
       </w:pPr>
       <w:r>
         <w:rPr>
@@ -7145,11 +6410,7 @@
       <w:pPr>
         <w:pStyle w:val="Normal"/>
         <w:spacing w:before="0" w:after="0"/>
-        <w:rPr>
-          <w:rFonts w:cs="Calibri" w:cstheme="minorHAnsi"/>
-          <w:color w:val="222222"/>
-          <w:highlight w:val="white"/>
-        </w:rPr>
+        <w:rPr/>
       </w:pPr>
       <w:r>
         <w:rPr>
@@ -7289,11 +6550,7 @@
         <w:pStyle w:val="Normal"/>
         <w:spacing w:before="240" w:after="0"/>
         <w:jc w:val="right"/>
-        <w:rPr>
-          <w:rFonts w:cs="Calibri" w:cstheme="minorHAnsi"/>
-          <w:color w:val="222222"/>
-          <w:highlight w:val="white"/>
-        </w:rPr>
+        <w:rPr/>
       </w:pPr>
       <w:r>
         <w:rPr>
@@ -7449,11 +6706,7 @@
       <w:pPr>
         <w:pStyle w:val="Normal"/>
         <w:spacing w:before="0" w:after="0"/>
-        <w:rPr>
-          <w:rFonts w:cs="Calibri" w:cstheme="minorHAnsi"/>
-          <w:color w:val="222222"/>
-          <w:highlight w:val="white"/>
-        </w:rPr>
+        <w:rPr/>
       </w:pPr>
       <w:r>
         <w:rPr>
@@ -7699,11 +6952,7 @@
       <w:pPr>
         <w:pStyle w:val="Normal"/>
         <w:spacing w:before="0" w:after="0"/>
-        <w:rPr>
-          <w:rFonts w:cs="Calibri" w:cstheme="minorHAnsi"/>
-          <w:color w:val="222222"/>
-          <w:highlight w:val="white"/>
-        </w:rPr>
+        <w:rPr/>
       </w:pPr>
       <w:r>
         <w:rPr>
@@ -7999,7 +7248,23 @@
           <w:color w:val="222222"/>
           <w:shd w:fill="FFFFFF" w:val="clear"/>
         </w:rPr>
-        <w:t>Monday [1859? or 1860?]</w:t>
+        <w:t>Monday [18</w:t>
+      </w:r>
+      <w:r>
+        <w:rPr>
+          <w:rFonts w:cs="Calibri" w:cstheme="minorHAnsi"/>
+          <w:color w:val="222222"/>
+          <w:shd w:fill="FFFFFF" w:val="clear"/>
+        </w:rPr>
+        <w:t>[special case]</w:t>
+      </w:r>
+      <w:r>
+        <w:rPr>
+          <w:rFonts w:cs="Calibri" w:cstheme="minorHAnsi"/>
+          <w:color w:val="222222"/>
+          <w:shd w:fill="FFFFFF" w:val="clear"/>
+        </w:rPr>
+        <w:t>59? or 1860?]</w:t>
       </w:r>
     </w:p>
     <w:p>
@@ -8166,11 +7431,7 @@
       <w:pPr>
         <w:pStyle w:val="Normal"/>
         <w:spacing w:before="0" w:after="0"/>
-        <w:rPr>
-          <w:rFonts w:cs="Calibri" w:cstheme="minorHAnsi"/>
-          <w:color w:val="222222"/>
-          <w:highlight w:val="white"/>
-        </w:rPr>
+        <w:rPr/>
       </w:pPr>
       <w:r>
         <w:rPr>
@@ -8203,9 +7464,7 @@
       <w:pPr>
         <w:pStyle w:val="Normal"/>
         <w:spacing w:before="0" w:after="0"/>
-        <w:rPr>
-          <w:rFonts w:cs="Calibri" w:cstheme="minorHAnsi"/>
-        </w:rPr>
+        <w:rPr/>
       </w:pPr>
       <w:r>
         <w:rPr>
@@ -8459,11 +7718,15 @@
           <w:color w:val="222222"/>
           <w:sz w:val="24"/>
           <w:highlight w:val="white"/>
-          <w:highlight w:val="white"/>
-        </w:rPr>
-      </w:pPr>
-      <w:r>
-        <w:rPr/>
+        </w:rPr>
+      </w:pPr>
+      <w:r>
+        <w:rPr>
+          <w:rFonts w:cs="Calibri" w:cstheme="minorHAnsi"/>
+          <w:color w:val="222222"/>
+          <w:sz w:val="24"/>
+          <w:highlight w:val="white"/>
+        </w:rPr>
       </w:r>
     </w:p>
     <w:p>
@@ -8557,11 +7820,7 @@
       <w:pPr>
         <w:pStyle w:val="Normal"/>
         <w:spacing w:before="0" w:after="0"/>
-        <w:rPr>
-          <w:rFonts w:cs="Calibri" w:cstheme="minorHAnsi"/>
-          <w:color w:val="222222"/>
-          <w:highlight w:val="white"/>
-        </w:rPr>
+        <w:rPr/>
       </w:pPr>
       <w:r>
         <w:rPr>
@@ -8613,11 +7872,7 @@
       <w:pPr>
         <w:pStyle w:val="Normal"/>
         <w:spacing w:before="0" w:after="0"/>
-        <w:rPr>
-          <w:rFonts w:cs="Calibri" w:cstheme="minorHAnsi"/>
-          <w:color w:val="222222"/>
-          <w:highlight w:val="white"/>
-        </w:rPr>
+        <w:rPr/>
       </w:pPr>
       <w:r>
         <w:rPr>
@@ -9752,11 +9007,7 @@
       <w:pPr>
         <w:pStyle w:val="Normal"/>
         <w:spacing w:before="0" w:after="0"/>
-        <w:rPr>
-          <w:rFonts w:cs="Calibri" w:cstheme="minorHAnsi"/>
-          <w:color w:val="222222"/>
-          <w:highlight w:val="white"/>
-        </w:rPr>
+        <w:rPr/>
       </w:pPr>
       <w:r>
         <w:rPr>
@@ -10253,11 +9504,7 @@
       <w:pPr>
         <w:pStyle w:val="Normal"/>
         <w:spacing w:before="0" w:after="0"/>
-        <w:rPr>
-          <w:rFonts w:cs="Calibri" w:cstheme="minorHAnsi"/>
-          <w:color w:val="222222"/>
-          <w:highlight w:val="white"/>
-        </w:rPr>
+        <w:rPr/>
       </w:pPr>
       <w:r>
         <w:rPr>
@@ -10363,11 +9610,7 @@
       <w:pPr>
         <w:pStyle w:val="Normal"/>
         <w:spacing w:before="0" w:after="0"/>
-        <w:rPr>
-          <w:rFonts w:cs="Calibri" w:cstheme="minorHAnsi"/>
-          <w:color w:val="222222"/>
-          <w:highlight w:val="white"/>
-        </w:rPr>
+        <w:rPr/>
       </w:pPr>
       <w:r>
         <w:rPr>
@@ -10401,11 +9644,7 @@
       <w:pPr>
         <w:pStyle w:val="Normal"/>
         <w:spacing w:before="0" w:after="0"/>
-        <w:rPr>
-          <w:rFonts w:cs="Calibri" w:cstheme="minorHAnsi"/>
-          <w:color w:val="222222"/>
-          <w:highlight w:val="white"/>
-        </w:rPr>
+        <w:rPr/>
       </w:pPr>
       <w:r>
         <w:rPr>
@@ -10853,11 +10092,7 @@
       <w:pPr>
         <w:pStyle w:val="Normal"/>
         <w:spacing w:before="0" w:after="0"/>
-        <w:rPr>
-          <w:rFonts w:cs="Calibri" w:cstheme="minorHAnsi"/>
-          <w:color w:val="222222"/>
-          <w:highlight w:val="white"/>
-        </w:rPr>
+        <w:rPr/>
       </w:pPr>
       <w:r>
         <w:rPr>
@@ -11084,11 +10319,7 @@
       <w:pPr>
         <w:pStyle w:val="Normal"/>
         <w:spacing w:before="0" w:after="0"/>
-        <w:rPr>
-          <w:rFonts w:cs="Calibri" w:cstheme="minorHAnsi"/>
-          <w:color w:val="222222"/>
-          <w:highlight w:val="white"/>
-        </w:rPr>
+        <w:rPr/>
       </w:pPr>
       <w:r>
         <w:rPr>
@@ -11404,11 +10635,7 @@
       <w:pPr>
         <w:pStyle w:val="Normal"/>
         <w:spacing w:before="0" w:after="0"/>
-        <w:rPr>
-          <w:rFonts w:cs="Calibri" w:cstheme="minorHAnsi"/>
-          <w:color w:val="222222"/>
-          <w:highlight w:val="white"/>
-        </w:rPr>
+        <w:rPr/>
       </w:pPr>
       <w:r>
         <w:rPr>
@@ -11442,11 +10669,7 @@
       <w:pPr>
         <w:pStyle w:val="Normal"/>
         <w:spacing w:before="0" w:after="0"/>
-        <w:rPr>
-          <w:rFonts w:cs="Calibri" w:cstheme="minorHAnsi"/>
-          <w:color w:val="222222"/>
-          <w:highlight w:val="white"/>
-        </w:rPr>
+        <w:rPr/>
       </w:pPr>
       <w:r>
         <w:rPr>
@@ -11497,11 +10720,7 @@
       <w:pPr>
         <w:pStyle w:val="Normal"/>
         <w:spacing w:before="0" w:after="0"/>
-        <w:rPr>
-          <w:rFonts w:cs="Calibri" w:cstheme="minorHAnsi"/>
-          <w:color w:val="222222"/>
-          <w:highlight w:val="white"/>
-        </w:rPr>
+        <w:rPr/>
       </w:pPr>
       <w:r>
         <w:rPr>
@@ -11551,11 +10770,7 @@
       <w:pPr>
         <w:pStyle w:val="Normal"/>
         <w:spacing w:before="0" w:after="0"/>
-        <w:rPr>
-          <w:rFonts w:cs="Calibri" w:cstheme="minorHAnsi"/>
-          <w:color w:val="222222"/>
-          <w:highlight w:val="white"/>
-        </w:rPr>
+        <w:rPr/>
       </w:pPr>
       <w:r>
         <w:rPr>
@@ -11589,11 +10804,7 @@
       <w:pPr>
         <w:pStyle w:val="Normal"/>
         <w:spacing w:before="0" w:after="0"/>
-        <w:rPr>
-          <w:rFonts w:cs="Calibri" w:cstheme="minorHAnsi"/>
-          <w:color w:val="222222"/>
-          <w:highlight w:val="white"/>
-        </w:rPr>
+        <w:rPr/>
       </w:pPr>
       <w:r>
         <w:rPr>
@@ -11730,11 +10941,7 @@
       <w:pPr>
         <w:pStyle w:val="Normal"/>
         <w:spacing w:before="0" w:after="0"/>
-        <w:rPr>
-          <w:rFonts w:cs="Calibri" w:cstheme="minorHAnsi"/>
-          <w:color w:val="222222"/>
-          <w:highlight w:val="white"/>
-        </w:rPr>
+        <w:rPr/>
       </w:pPr>
       <w:r>
         <w:rPr>
@@ -11871,11 +11078,7 @@
       <w:pPr>
         <w:pStyle w:val="Normal"/>
         <w:spacing w:before="0" w:after="0"/>
-        <w:rPr>
-          <w:rFonts w:cs="Calibri" w:cstheme="minorHAnsi"/>
-          <w:color w:val="222222"/>
-          <w:highlight w:val="white"/>
-        </w:rPr>
+        <w:rPr/>
       </w:pPr>
       <w:r>
         <w:rPr>
@@ -12169,11 +11372,7 @@
       <w:pPr>
         <w:pStyle w:val="Normal"/>
         <w:spacing w:before="0" w:after="0"/>
-        <w:rPr>
-          <w:rFonts w:cs="Calibri" w:cstheme="minorHAnsi"/>
-          <w:color w:val="222222"/>
-          <w:highlight w:val="white"/>
-        </w:rPr>
+        <w:rPr/>
       </w:pPr>
       <w:r>
         <w:rPr>
@@ -12199,11 +11398,7 @@
       <w:pPr>
         <w:pStyle w:val="Normal"/>
         <w:spacing w:before="0" w:after="0"/>
-        <w:rPr>
-          <w:rFonts w:cs="Calibri" w:cstheme="minorHAnsi"/>
-          <w:color w:val="222222"/>
-          <w:highlight w:val="white"/>
-        </w:rPr>
+        <w:rPr/>
       </w:pPr>
       <w:r>
         <w:rPr>
@@ -12229,11 +11424,7 @@
       <w:pPr>
         <w:pStyle w:val="Normal"/>
         <w:spacing w:before="0" w:after="0"/>
-        <w:rPr>
-          <w:rFonts w:cs="Calibri" w:cstheme="minorHAnsi"/>
-          <w:color w:val="222222"/>
-          <w:highlight w:val="white"/>
-        </w:rPr>
+        <w:rPr/>
       </w:pPr>
       <w:r>
         <w:rPr>
@@ -12373,11 +11564,7 @@
       <w:pPr>
         <w:pStyle w:val="Normal"/>
         <w:spacing w:before="0" w:after="0"/>
-        <w:rPr>
-          <w:rFonts w:cs="Calibri" w:cstheme="minorHAnsi"/>
-          <w:color w:val="222222"/>
-          <w:highlight w:val="white"/>
-        </w:rPr>
+        <w:rPr/>
       </w:pPr>
       <w:r>
         <w:rPr>
@@ -12597,11 +11784,7 @@
       <w:pPr>
         <w:pStyle w:val="Normal"/>
         <w:spacing w:before="0" w:after="0"/>
-        <w:rPr>
-          <w:rFonts w:cs="Calibri" w:cstheme="minorHAnsi"/>
-          <w:color w:val="222222"/>
-          <w:highlight w:val="white"/>
-        </w:rPr>
+        <w:rPr/>
       </w:pPr>
       <w:r>
         <w:rPr>
@@ -13093,11 +12276,7 @@
       <w:pPr>
         <w:pStyle w:val="Normal"/>
         <w:spacing w:before="0" w:after="0"/>
-        <w:rPr>
-          <w:rFonts w:cs="Calibri" w:cstheme="minorHAnsi"/>
-          <w:color w:val="222222"/>
-          <w:highlight w:val="white"/>
-        </w:rPr>
+        <w:rPr/>
       </w:pPr>
       <w:r>
         <w:rPr>
@@ -13244,11 +12423,7 @@
       <w:pPr>
         <w:pStyle w:val="Normal"/>
         <w:spacing w:before="0" w:after="0"/>
-        <w:rPr>
-          <w:rFonts w:cs="Calibri" w:cstheme="minorHAnsi"/>
-          <w:color w:val="222222"/>
-          <w:highlight w:val="white"/>
-        </w:rPr>
+        <w:rPr/>
       </w:pPr>
       <w:r>
         <w:rPr>
@@ -13511,11 +12686,7 @@
       <w:pPr>
         <w:pStyle w:val="Normal"/>
         <w:spacing w:before="0" w:after="0"/>
-        <w:rPr>
-          <w:rFonts w:cs="Calibri" w:cstheme="minorHAnsi"/>
-          <w:color w:val="222222"/>
-          <w:highlight w:val="white"/>
-        </w:rPr>
+        <w:rPr/>
       </w:pPr>
       <w:r>
         <w:rPr>
@@ -13549,11 +12720,7 @@
       <w:pPr>
         <w:pStyle w:val="Normal"/>
         <w:spacing w:before="0" w:after="0"/>
-        <w:rPr>
-          <w:rFonts w:cs="Calibri" w:cstheme="minorHAnsi"/>
-          <w:color w:val="222222"/>
-          <w:highlight w:val="white"/>
-        </w:rPr>
+        <w:rPr/>
       </w:pPr>
       <w:r>
         <w:rPr>
@@ -13675,11 +12842,7 @@
         <w:pStyle w:val="Normal"/>
         <w:spacing w:before="0" w:after="0"/>
         <w:ind w:firstLine="720"/>
-        <w:rPr>
-          <w:rFonts w:cs="Calibri" w:cstheme="minorHAnsi"/>
-          <w:color w:val="222222"/>
-          <w:highlight w:val="white"/>
-        </w:rPr>
+        <w:rPr/>
       </w:pPr>
       <w:r>
         <w:rPr>
@@ -14102,11 +13265,7 @@
       <w:pPr>
         <w:pStyle w:val="Normal"/>
         <w:spacing w:before="0" w:after="0"/>
-        <w:rPr>
-          <w:rFonts w:cs="Calibri" w:cstheme="minorHAnsi"/>
-          <w:color w:val="222222"/>
-          <w:highlight w:val="white"/>
-        </w:rPr>
+        <w:rPr/>
       </w:pPr>
       <w:r>
         <w:rPr>
@@ -14408,11 +13567,7 @@
       <w:pPr>
         <w:pStyle w:val="Normal"/>
         <w:spacing w:before="0" w:after="0"/>
-        <w:rPr>
-          <w:rFonts w:cs="Calibri" w:cstheme="minorHAnsi"/>
-          <w:color w:val="222222"/>
-          <w:highlight w:val="white"/>
-        </w:rPr>
+        <w:rPr/>
       </w:pPr>
       <w:r>
         <w:rPr>
@@ -14570,11 +13725,7 @@
       <w:pPr>
         <w:pStyle w:val="Normal"/>
         <w:spacing w:before="0" w:after="0"/>
-        <w:rPr>
-          <w:rFonts w:cs="Calibri" w:cstheme="minorHAnsi"/>
-          <w:color w:val="222222"/>
-          <w:highlight w:val="white"/>
-        </w:rPr>
+        <w:rPr/>
       </w:pPr>
       <w:r>
         <w:rPr>
@@ -15183,11 +14334,7 @@
       <w:pPr>
         <w:pStyle w:val="Normal"/>
         <w:spacing w:before="0" w:after="0"/>
-        <w:rPr>
-          <w:rFonts w:cs="Calibri" w:cstheme="minorHAnsi"/>
-          <w:color w:val="222222"/>
-          <w:highlight w:val="white"/>
-        </w:rPr>
+        <w:rPr/>
       </w:pPr>
       <w:r>
         <w:rPr>
@@ -15288,6 +14435,14 @@
         <w:tab/>
       </w:r>
       <w:r>
+        <w:rPr>
+          <w:rStyle w:val="FootnoteCharacters"/>
+        </w:rPr>
+        <w:tab/>
+        <w:tab/>
+        <w:tab/>
+      </w:r>
+      <w:r>
         <w:rPr/>
         <w:tab/>
         <w:t>Letter i. Approximately half of the MS, from “The spirit and purport of these Critical studies…” to “Adieu: here is an interruption,” is in the possession of the estate of Mrs. Helen Gill Viljoen. Pbd complete in Collingwood, I, 175-76</w:t>
@@ -15317,6 +14472,9 @@
           <w:rStyle w:val="FootnoteCharacters"/>
         </w:rPr>
         <w:tab/>
+        <w:tab/>
+        <w:tab/>
+        <w:tab/>
       </w:r>
       <w:r>
         <w:rPr/>
@@ -15367,6 +14525,9 @@
           <w:rStyle w:val="FootnoteCharacters"/>
         </w:rPr>
         <w:tab/>
+        <w:tab/>
+        <w:tab/>
+        <w:tab/>
       </w:r>
       <w:r>
         <w:rPr/>
@@ -15417,6 +14578,9 @@
           <w:rStyle w:val="FootnoteCharacters"/>
         </w:rPr>
         <w:tab/>
+        <w:tab/>
+        <w:tab/>
+        <w:tab/>
       </w:r>
       <w:r>
         <w:rPr/>
@@ -15454,6 +14618,14 @@
       </w:r>
       <w:r>
         <w:rPr>
+          <w:rStyle w:val="FootnoteCharacters"/>
+        </w:rPr>
+        <w:tab/>
+        <w:tab/>
+        <w:tab/>
+      </w:r>
+      <w:r>
+        <w:rPr>
           <w:i/>
         </w:rPr>
         <w:tab/>
@@ -15498,6 +14670,9 @@
           <w:rStyle w:val="FootnoteCharacters"/>
         </w:rPr>
         <w:tab/>
+        <w:tab/>
+        <w:tab/>
+        <w:tab/>
       </w:r>
       <w:r>
         <w:rPr/>
@@ -15528,6 +14703,9 @@
           <w:rStyle w:val="FootnoteCharacters"/>
         </w:rPr>
         <w:tab/>
+        <w:tab/>
+        <w:tab/>
+        <w:tab/>
       </w:r>
       <w:r>
         <w:rPr/>
@@ -15598,6 +14776,9 @@
           <w:rStyle w:val="FootnoteCharacters"/>
         </w:rPr>
         <w:tab/>
+        <w:tab/>
+        <w:tab/>
+        <w:tab/>
       </w:r>
       <w:r>
         <w:rPr/>
@@ -15631,6 +14812,14 @@
         <w:rPr>
           <w:rStyle w:val="FootnoteCharacters"/>
         </w:rPr>
+        <w:tab/>
+      </w:r>
+      <w:r>
+        <w:rPr>
+          <w:rStyle w:val="FootnoteCharacters"/>
+        </w:rPr>
+        <w:tab/>
+        <w:tab/>
         <w:tab/>
       </w:r>
       <w:r>
@@ -15677,6 +14866,9 @@
           <w:rStyle w:val="FootnoteCharacters"/>
         </w:rPr>
         <w:tab/>
+        <w:tab/>
+        <w:tab/>
+        <w:tab/>
         <w:t>1</w:t>
       </w:r>
       <w:r>
@@ -15697,9 +14889,7 @@
     <w:p>
       <w:pPr>
         <w:pStyle w:val="Footnote"/>
-        <w:rPr>
-          <w:rStyle w:val="FootnoteCharacters"/>
-        </w:rPr>
+        <w:rPr/>
       </w:pPr>
       <w:r>
         <w:rPr>
@@ -15812,6 +15002,14 @@
       </w:r>
       <w:r>
         <w:rPr>
+          <w:rStyle w:val="FootnoteCharacters"/>
+        </w:rPr>
+        <w:tab/>
+        <w:tab/>
+        <w:tab/>
+      </w:r>
+      <w:r>
+        <w:rPr>
           <w:i/>
         </w:rPr>
         <w:tab/>
@@ -15846,6 +15044,9 @@
           <w:rStyle w:val="FootnoteCharacters"/>
         </w:rPr>
         <w:tab/>
+        <w:tab/>
+        <w:tab/>
+        <w:tab/>
       </w:r>
       <w:r>
         <w:rPr/>
@@ -15886,6 +15087,9 @@
           <w:rStyle w:val="FootnoteCharacters"/>
         </w:rPr>
         <w:tab/>
+        <w:tab/>
+        <w:tab/>
+        <w:tab/>
       </w:r>
       <w:r>
         <w:rPr/>
@@ -15916,6 +15120,9 @@
           <w:rStyle w:val="FootnoteCharacters"/>
         </w:rPr>
         <w:tab/>
+        <w:tab/>
+        <w:tab/>
+        <w:tab/>
       </w:r>
       <w:r>
         <w:rPr/>
@@ -15946,6 +15153,9 @@
           <w:rStyle w:val="FootnoteCharacters"/>
         </w:rPr>
         <w:tab/>
+        <w:tab/>
+        <w:tab/>
+        <w:tab/>
       </w:r>
       <w:r>
         <w:rPr/>
@@ -15993,6 +15203,14 @@
       </w:r>
       <w:r>
         <w:rPr>
+          <w:rStyle w:val="FootnoteCharacters"/>
+        </w:rPr>
+        <w:tab/>
+        <w:tab/>
+        <w:tab/>
+      </w:r>
+      <w:r>
+        <w:rPr>
           <w:i/>
         </w:rPr>
         <w:tab/>
@@ -16033,6 +15251,14 @@
       </w:r>
       <w:r>
         <w:rPr>
+          <w:rStyle w:val="FootnoteCharacters"/>
+        </w:rPr>
+        <w:tab/>
+        <w:tab/>
+        <w:tab/>
+      </w:r>
+      <w:r>
+        <w:rPr>
           <w:i/>
         </w:rPr>
         <w:tab/>
@@ -16067,6 +15293,9 @@
           <w:rStyle w:val="FootnoteCharacters"/>
         </w:rPr>
         <w:tab/>
+        <w:tab/>
+        <w:tab/>
+        <w:tab/>
       </w:r>
       <w:r>
         <w:rPr/>
@@ -16107,6 +15336,9 @@
           <w:rStyle w:val="FootnoteCharacters"/>
         </w:rPr>
         <w:tab/>
+        <w:tab/>
+        <w:tab/>
+        <w:tab/>
       </w:r>
       <w:r>
         <w:rPr/>
@@ -16137,6 +15369,9 @@
           <w:rStyle w:val="FootnoteCharacters"/>
         </w:rPr>
         <w:tab/>
+        <w:tab/>
+        <w:tab/>
+        <w:tab/>
       </w:r>
       <w:r>
         <w:rPr/>
@@ -16167,6 +15402,9 @@
           <w:rStyle w:val="FootnoteCharacters"/>
         </w:rPr>
         <w:tab/>
+        <w:tab/>
+        <w:tab/>
+        <w:tab/>
       </w:r>
       <w:r>
         <w:rPr/>
@@ -16237,6 +15475,9 @@
           <w:rStyle w:val="FootnoteCharacters"/>
         </w:rPr>
         <w:tab/>
+        <w:tab/>
+        <w:tab/>
+        <w:tab/>
       </w:r>
       <w:r>
         <w:rPr/>
@@ -16294,6 +15535,14 @@
       </w:r>
       <w:r>
         <w:rPr>
+          <w:rStyle w:val="FootnoteCharacters"/>
+        </w:rPr>
+        <w:tab/>
+        <w:tab/>
+        <w:tab/>
+      </w:r>
+      <w:r>
+        <w:rPr>
           <w:i/>
         </w:rPr>
         <w:tab/>
@@ -16328,6 +15577,9 @@
           <w:rStyle w:val="FootnoteCharacters"/>
         </w:rPr>
         <w:tab/>
+        <w:tab/>
+        <w:tab/>
+        <w:tab/>
       </w:r>
       <w:r>
         <w:rPr/>
@@ -16365,6 +15617,14 @@
       </w:r>
       <w:r>
         <w:rPr>
+          <w:rStyle w:val="FootnoteCharacters"/>
+        </w:rPr>
+        <w:tab/>
+        <w:tab/>
+        <w:tab/>
+      </w:r>
+      <w:r>
+        <w:rPr>
           <w:i/>
         </w:rPr>
         <w:tab/>
@@ -16399,6 +15659,9 @@
           <w:rStyle w:val="FootnoteCharacters"/>
         </w:rPr>
         <w:tab/>
+        <w:tab/>
+        <w:tab/>
+        <w:tab/>
       </w:r>
       <w:r>
         <w:rPr/>
@@ -16469,6 +15732,9 @@
           <w:rStyle w:val="FootnoteCharacters"/>
         </w:rPr>
         <w:tab/>
+        <w:tab/>
+        <w:tab/>
+        <w:tab/>
       </w:r>
       <w:r>
         <w:rPr/>
@@ -16496,6 +15762,14 @@
       </w:r>
       <w:r>
         <w:rPr>
+          <w:rStyle w:val="FootnoteCharacters"/>
+        </w:rPr>
+        <w:tab/>
+        <w:tab/>
+        <w:tab/>
+      </w:r>
+      <w:r>
+        <w:rPr>
           <w:i/>
         </w:rPr>
         <w:tab/>
@@ -16530,6 +15804,9 @@
           <w:rStyle w:val="FootnoteCharacters"/>
         </w:rPr>
         <w:tab/>
+        <w:tab/>
+        <w:tab/>
+        <w:tab/>
       </w:r>
       <w:r>
         <w:rPr/>
@@ -16570,6 +15847,9 @@
           <w:rStyle w:val="FootnoteCharacters"/>
         </w:rPr>
         <w:tab/>
+        <w:tab/>
+        <w:tab/>
+        <w:tab/>
       </w:r>
       <w:r>
         <w:rPr/>
@@ -16600,6 +15880,9 @@
           <w:rStyle w:val="FootnoteCharacters"/>
         </w:rPr>
         <w:tab/>
+        <w:tab/>
+        <w:tab/>
+        <w:tab/>
       </w:r>
       <w:r>
         <w:rPr/>
@@ -16627,6 +15910,14 @@
       </w:r>
       <w:r>
         <w:rPr>
+          <w:rStyle w:val="FootnoteCharacters"/>
+        </w:rPr>
+        <w:tab/>
+        <w:tab/>
+        <w:tab/>
+      </w:r>
+      <w:r>
+        <w:rPr>
           <w:i/>
         </w:rPr>
         <w:tab/>
@@ -16659,6 +15950,14 @@
       <w:r>
         <w:rPr>
           <w:rStyle w:val="FootnoteCharacters"/>
+        </w:rPr>
+        <w:tab/>
+        <w:tab/>
+        <w:tab/>
+      </w:r>
+      <w:r>
+        <w:rPr>
+          <w:rStyle w:val="FootnoteCharacters"/>
           <w:rFonts w:cs="Calibri" w:cstheme="minorHAnsi"/>
         </w:rPr>
         <w:tab/>
@@ -16725,6 +16024,9 @@
           <w:rStyle w:val="FootnoteCharacters"/>
         </w:rPr>
         <w:tab/>
+        <w:tab/>
+        <w:tab/>
+        <w:tab/>
       </w:r>
       <w:r>
         <w:rPr/>
@@ -16775,6 +16077,9 @@
           <w:rStyle w:val="FootnoteCharacters"/>
         </w:rPr>
         <w:tab/>
+        <w:tab/>
+        <w:tab/>
+        <w:tab/>
       </w:r>
       <w:r>
         <w:rPr/>
@@ -16815,6 +16120,9 @@
           <w:rStyle w:val="FootnoteCharacters"/>
         </w:rPr>
         <w:tab/>
+        <w:tab/>
+        <w:tab/>
+        <w:tab/>
       </w:r>
       <w:r>
         <w:rPr/>
@@ -16885,6 +16193,9 @@
           <w:rStyle w:val="FootnoteCharacters"/>
         </w:rPr>
         <w:tab/>
+        <w:tab/>
+        <w:tab/>
+        <w:tab/>
       </w:r>
       <w:r>
         <w:rPr/>
@@ -16921,6 +16232,9 @@
           <w:rStyle w:val="FootnoteCharacters"/>
         </w:rPr>
         <w:tab/>
+        <w:tab/>
+        <w:tab/>
+        <w:tab/>
       </w:r>
       <w:r>
         <w:rPr/>
@@ -16961,6 +16275,9 @@
           <w:rStyle w:val="FootnoteCharacters"/>
         </w:rPr>
         <w:tab/>
+        <w:tab/>
+        <w:tab/>
+        <w:tab/>
       </w:r>
       <w:r>
         <w:rPr/>
@@ -16988,6 +16305,14 @@
       </w:r>
       <w:r>
         <w:rPr>
+          <w:rStyle w:val="FootnoteCharacters"/>
+        </w:rPr>
+        <w:tab/>
+        <w:tab/>
+        <w:tab/>
+      </w:r>
+      <w:r>
+        <w:rPr>
           <w:i/>
         </w:rPr>
         <w:tab/>
@@ -17022,6 +16347,9 @@
           <w:rStyle w:val="FootnoteCharacters"/>
         </w:rPr>
         <w:tab/>
+        <w:tab/>
+        <w:tab/>
+        <w:tab/>
       </w:r>
       <w:r>
         <w:rPr/>
@@ -17062,6 +16390,9 @@
           <w:rStyle w:val="FootnoteCharacters"/>
         </w:rPr>
         <w:tab/>
+        <w:tab/>
+        <w:tab/>
+        <w:tab/>
       </w:r>
       <w:r>
         <w:rPr/>
@@ -17112,6 +16443,9 @@
           <w:rStyle w:val="FootnoteCharacters"/>
         </w:rPr>
         <w:tab/>
+        <w:tab/>
+        <w:tab/>
+        <w:tab/>
       </w:r>
       <w:r>
         <w:rPr/>
@@ -17145,6 +16479,14 @@
       </w:r>
       <w:r>
         <w:rPr>
+          <w:rStyle w:val="FootnoteCharacters"/>
+        </w:rPr>
+        <w:tab/>
+        <w:tab/>
+        <w:tab/>
+      </w:r>
+      <w:r>
+        <w:rPr>
           <w:i/>
         </w:rPr>
         <w:tab/>
@@ -17179,6 +16521,9 @@
           <w:rStyle w:val="FootnoteCharacters"/>
         </w:rPr>
         <w:tab/>
+        <w:tab/>
+        <w:tab/>
+        <w:tab/>
       </w:r>
       <w:r>
         <w:rPr/>
@@ -17227,6 +16572,14 @@
       </w:r>
       <w:r>
         <w:rPr>
+          <w:rStyle w:val="FootnoteCharacters"/>
+        </w:rPr>
+        <w:tab/>
+        <w:tab/>
+        <w:tab/>
+      </w:r>
+      <w:r>
+        <w:rPr>
           <w:i/>
           <w:sz w:val="18"/>
         </w:rPr>
@@ -17262,6 +16615,14 @@
       <w:r>
         <w:rPr>
           <w:rStyle w:val="FootnoteCharacters"/>
+        </w:rPr>
+        <w:tab/>
+        <w:tab/>
+        <w:tab/>
+      </w:r>
+      <w:r>
+        <w:rPr>
+          <w:rStyle w:val="FootnoteCharacters"/>
           <w:sz w:val="18"/>
         </w:rPr>
         <w:tab/>
@@ -17308,6 +16669,14 @@
       <w:r>
         <w:rPr>
           <w:rStyle w:val="FootnoteCharacters"/>
+        </w:rPr>
+        <w:tab/>
+        <w:tab/>
+        <w:tab/>
+      </w:r>
+      <w:r>
+        <w:rPr>
+          <w:rStyle w:val="FootnoteCharacters"/>
           <w:sz w:val="18"/>
         </w:rPr>
         <w:tab/>
@@ -17341,6 +16710,14 @@
       <w:r>
         <w:rPr>
           <w:rStyle w:val="FootnoteCharacters"/>
+        </w:rPr>
+        <w:tab/>
+        <w:tab/>
+        <w:tab/>
+      </w:r>
+      <w:r>
+        <w:rPr>
+          <w:rStyle w:val="FootnoteCharacters"/>
           <w:sz w:val="18"/>
         </w:rPr>
         <w:tab/>
@@ -17387,6 +16764,14 @@
       <w:r>
         <w:rPr>
           <w:rStyle w:val="FootnoteCharacters"/>
+        </w:rPr>
+        <w:tab/>
+        <w:tab/>
+        <w:tab/>
+      </w:r>
+      <w:r>
+        <w:rPr>
+          <w:rStyle w:val="FootnoteCharacters"/>
           <w:sz w:val="18"/>
         </w:rPr>
         <w:tab/>
@@ -17419,6 +16804,14 @@
       </w:r>
       <w:r>
         <w:rPr>
+          <w:rStyle w:val="FootnoteCharacters"/>
+        </w:rPr>
+        <w:tab/>
+        <w:tab/>
+        <w:tab/>
+      </w:r>
+      <w:r>
+        <w:rPr>
           <w:i/>
         </w:rPr>
         <w:tab/>
@@ -17453,6 +16846,9 @@
           <w:rStyle w:val="FootnoteCharacters"/>
         </w:rPr>
         <w:tab/>
+        <w:tab/>
+        <w:tab/>
+        <w:tab/>
       </w:r>
       <w:r>
         <w:rPr/>
@@ -17483,6 +16879,9 @@
           <w:rStyle w:val="FootnoteCharacters"/>
         </w:rPr>
         <w:tab/>
+        <w:tab/>
+        <w:tab/>
+        <w:tab/>
       </w:r>
       <w:r>
         <w:rPr/>
@@ -17520,6 +16919,14 @@
       </w:r>
       <w:r>
         <w:rPr>
+          <w:rStyle w:val="FootnoteCharacters"/>
+        </w:rPr>
+        <w:tab/>
+        <w:tab/>
+        <w:tab/>
+      </w:r>
+      <w:r>
+        <w:rPr>
           <w:i/>
         </w:rPr>
         <w:tab/>
@@ -17554,6 +16961,9 @@
           <w:rStyle w:val="FootnoteCharacters"/>
         </w:rPr>
         <w:tab/>
+        <w:tab/>
+        <w:tab/>
+        <w:tab/>
       </w:r>
       <w:r>
         <w:rPr/>
@@ -17581,6 +16991,14 @@
       </w:r>
       <w:r>
         <w:rPr>
+          <w:rStyle w:val="FootnoteCharacters"/>
+        </w:rPr>
+        <w:tab/>
+        <w:tab/>
+        <w:tab/>
+      </w:r>
+      <w:r>
+        <w:rPr>
           <w:i/>
         </w:rPr>
         <w:tab/>
@@ -17612,6 +17030,14 @@
       </w:r>
       <w:r>
         <w:rPr>
+          <w:rStyle w:val="FootnoteCharacters"/>
+        </w:rPr>
+        <w:tab/>
+        <w:tab/>
+        <w:tab/>
+      </w:r>
+      <w:r>
+        <w:rPr>
           <w:i/>
         </w:rPr>
         <w:tab/>
@@ -17666,6 +17092,9 @@
           <w:rStyle w:val="FootnoteCharacters"/>
         </w:rPr>
         <w:tab/>
+        <w:tab/>
+        <w:tab/>
+        <w:tab/>
       </w:r>
       <w:r>
         <w:rPr/>
@@ -17703,6 +17132,14 @@
       </w:r>
       <w:r>
         <w:rPr>
+          <w:rStyle w:val="FootnoteCharacters"/>
+        </w:rPr>
+        <w:tab/>
+        <w:tab/>
+        <w:tab/>
+      </w:r>
+      <w:r>
+        <w:rPr>
           <w:i/>
         </w:rPr>
         <w:tab/>
@@ -17733,6 +17170,9 @@
           <w:rStyle w:val="FootnoteCharacters"/>
         </w:rPr>
         <w:tab/>
+        <w:tab/>
+        <w:tab/>
+        <w:tab/>
       </w:r>
       <w:r>
         <w:rPr/>
@@ -17763,6 +17203,9 @@
           <w:rStyle w:val="FootnoteCharacters"/>
         </w:rPr>
         <w:tab/>
+        <w:tab/>
+        <w:tab/>
+        <w:tab/>
       </w:r>
       <w:r>
         <w:rPr/>
@@ -17790,6 +17233,14 @@
       </w:r>
       <w:r>
         <w:rPr>
+          <w:rStyle w:val="FootnoteCharacters"/>
+        </w:rPr>
+        <w:tab/>
+        <w:tab/>
+        <w:tab/>
+      </w:r>
+      <w:r>
+        <w:rPr>
           <w:i/>
         </w:rPr>
         <w:tab/>
@@ -17824,6 +17275,9 @@
           <w:rStyle w:val="FootnoteCharacters"/>
         </w:rPr>
         <w:tab/>
+        <w:tab/>
+        <w:tab/>
+        <w:tab/>
       </w:r>
       <w:r>
         <w:rPr/>
@@ -17884,6 +17338,9 @@
           <w:rStyle w:val="FootnoteCharacters"/>
         </w:rPr>
         <w:tab/>
+        <w:tab/>
+        <w:tab/>
+        <w:tab/>
       </w:r>
       <w:r>
         <w:rPr/>
@@ -17951,6 +17408,14 @@
       </w:r>
       <w:r>
         <w:rPr>
+          <w:rStyle w:val="FootnoteCharacters"/>
+        </w:rPr>
+        <w:tab/>
+        <w:tab/>
+        <w:tab/>
+      </w:r>
+      <w:r>
+        <w:rPr>
           <w:i/>
         </w:rPr>
         <w:tab/>
@@ -17985,6 +17450,9 @@
           <w:rStyle w:val="FootnoteCharacters"/>
         </w:rPr>
         <w:tab/>
+        <w:tab/>
+        <w:tab/>
+        <w:tab/>
       </w:r>
       <w:r>
         <w:rPr/>
@@ -18025,6 +17493,9 @@
           <w:rStyle w:val="FootnoteCharacters"/>
         </w:rPr>
         <w:tab/>
+        <w:tab/>
+        <w:tab/>
+        <w:tab/>
       </w:r>
       <w:r>
         <w:rPr/>
@@ -18052,6 +17523,14 @@
       </w:r>
       <w:r>
         <w:rPr>
+          <w:rStyle w:val="FootnoteCharacters"/>
+        </w:rPr>
+        <w:tab/>
+        <w:tab/>
+        <w:tab/>
+      </w:r>
+      <w:r>
+        <w:rPr>
           <w:i/>
         </w:rPr>
         <w:tab/>
@@ -18096,6 +17575,9 @@
           <w:rStyle w:val="FootnoteCharacters"/>
         </w:rPr>
         <w:tab/>
+        <w:tab/>
+        <w:tab/>
+        <w:tab/>
       </w:r>
       <w:r>
         <w:rPr/>
@@ -18133,6 +17615,14 @@
       </w:r>
       <w:r>
         <w:rPr>
+          <w:rStyle w:val="FootnoteCharacters"/>
+        </w:rPr>
+        <w:tab/>
+        <w:tab/>
+        <w:tab/>
+      </w:r>
+      <w:r>
+        <w:rPr>
           <w:i/>
         </w:rPr>
         <w:tab/>
@@ -18164,6 +17654,14 @@
       </w:r>
       <w:r>
         <w:rPr>
+          <w:rStyle w:val="FootnoteCharacters"/>
+        </w:rPr>
+        <w:tab/>
+        <w:tab/>
+        <w:tab/>
+      </w:r>
+      <w:r>
+        <w:rPr>
           <w:i/>
         </w:rPr>
         <w:tab/>
@@ -18195,6 +17693,14 @@
       </w:r>
       <w:r>
         <w:rPr>
+          <w:rStyle w:val="FootnoteCharacters"/>
+        </w:rPr>
+        <w:tab/>
+        <w:tab/>
+        <w:tab/>
+      </w:r>
+      <w:r>
+        <w:rPr>
           <w:i/>
         </w:rPr>
         <w:tab/>
@@ -18226,6 +17732,14 @@
       </w:r>
       <w:r>
         <w:rPr>
+          <w:rStyle w:val="FootnoteCharacters"/>
+        </w:rPr>
+        <w:tab/>
+        <w:tab/>
+        <w:tab/>
+      </w:r>
+      <w:r>
+        <w:rPr>
           <w:i/>
         </w:rPr>
         <w:tab/>
@@ -18256,6 +17770,9 @@
           <w:rStyle w:val="FootnoteCharacters"/>
         </w:rPr>
         <w:tab/>
+        <w:tab/>
+        <w:tab/>
+        <w:tab/>
       </w:r>
       <w:r>
         <w:rPr/>
@@ -18322,6 +17839,9 @@
           <w:rStyle w:val="FootnoteCharacters"/>
         </w:rPr>
         <w:tab/>
+        <w:tab/>
+        <w:tab/>
+        <w:tab/>
       </w:r>
       <w:r>
         <w:rPr/>
@@ -18349,6 +17869,14 @@
       </w:r>
       <w:r>
         <w:rPr>
+          <w:rStyle w:val="FootnoteCharacters"/>
+        </w:rPr>
+        <w:tab/>
+        <w:tab/>
+        <w:tab/>
+      </w:r>
+      <w:r>
+        <w:rPr>
           <w:i/>
         </w:rPr>
         <w:tab/>
@@ -18413,6 +17941,9 @@
           <w:rStyle w:val="FootnoteCharacters"/>
         </w:rPr>
         <w:tab/>
+        <w:tab/>
+        <w:tab/>
+        <w:tab/>
       </w:r>
       <w:r>
         <w:rPr/>
@@ -18453,6 +17984,9 @@
           <w:rStyle w:val="FootnoteCharacters"/>
         </w:rPr>
         <w:tab/>
+        <w:tab/>
+        <w:tab/>
+        <w:tab/>
       </w:r>
       <w:r>
         <w:rPr/>
@@ -18499,6 +18033,9 @@
           <w:rStyle w:val="FootnoteCharacters"/>
         </w:rPr>
         <w:tab/>
+        <w:tab/>
+        <w:tab/>
+        <w:tab/>
       </w:r>
       <w:r>
         <w:rPr/>
@@ -18529,6 +18066,9 @@
           <w:rStyle w:val="FootnoteCharacters"/>
         </w:rPr>
         <w:tab/>
+        <w:tab/>
+        <w:tab/>
+        <w:tab/>
       </w:r>
       <w:r>
         <w:rPr/>
@@ -18566,6 +18106,14 @@
       </w:r>
       <w:r>
         <w:rPr>
+          <w:rStyle w:val="FootnoteCharacters"/>
+        </w:rPr>
+        <w:tab/>
+        <w:tab/>
+        <w:tab/>
+      </w:r>
+      <w:r>
+        <w:rPr>
           <w:i/>
         </w:rPr>
         <w:tab/>
@@ -18597,6 +18145,14 @@
       </w:r>
       <w:r>
         <w:rPr>
+          <w:rStyle w:val="FootnoteCharacters"/>
+        </w:rPr>
+        <w:tab/>
+        <w:tab/>
+        <w:tab/>
+      </w:r>
+      <w:r>
+        <w:rPr>
           <w:i/>
         </w:rPr>
         <w:tab/>
@@ -18628,6 +18184,14 @@
       </w:r>
       <w:r>
         <w:rPr>
+          <w:rStyle w:val="FootnoteCharacters"/>
+        </w:rPr>
+        <w:tab/>
+        <w:tab/>
+        <w:tab/>
+      </w:r>
+      <w:r>
+        <w:rPr>
           <w:i/>
         </w:rPr>
         <w:tab/>
@@ -18659,6 +18223,14 @@
       </w:r>
       <w:r>
         <w:rPr>
+          <w:rStyle w:val="FootnoteCharacters"/>
+        </w:rPr>
+        <w:tab/>
+        <w:tab/>
+        <w:tab/>
+      </w:r>
+      <w:r>
+        <w:rPr>
           <w:i/>
         </w:rPr>
         <w:tab/>
@@ -18699,6 +18271,9 @@
           <w:rStyle w:val="FootnoteCharacters"/>
         </w:rPr>
         <w:tab/>
+        <w:tab/>
+        <w:tab/>
+        <w:tab/>
       </w:r>
       <w:r>
         <w:rPr/>
@@ -18736,6 +18311,14 @@
       </w:r>
       <w:r>
         <w:rPr>
+          <w:rStyle w:val="FootnoteCharacters"/>
+        </w:rPr>
+        <w:tab/>
+        <w:tab/>
+        <w:tab/>
+      </w:r>
+      <w:r>
+        <w:rPr>
           <w:i/>
         </w:rPr>
         <w:tab/>
@@ -18780,6 +18363,9 @@
           <w:rStyle w:val="FootnoteCharacters"/>
         </w:rPr>
         <w:tab/>
+        <w:tab/>
+        <w:tab/>
+        <w:tab/>
       </w:r>
       <w:r>
         <w:rPr/>
@@ -18810,6 +18396,9 @@
           <w:rStyle w:val="FootnoteCharacters"/>
         </w:rPr>
         <w:tab/>
+        <w:tab/>
+        <w:tab/>
+        <w:tab/>
       </w:r>
       <w:r>
         <w:rPr/>
@@ -18840,6 +18429,9 @@
           <w:rStyle w:val="FootnoteCharacters"/>
         </w:rPr>
         <w:tab/>
+        <w:tab/>
+        <w:tab/>
+        <w:tab/>
       </w:r>
       <w:r>
         <w:rPr/>
@@ -18890,6 +18482,9 @@
           <w:rStyle w:val="FootnoteCharacters"/>
         </w:rPr>
         <w:tab/>
+        <w:tab/>
+        <w:tab/>
+        <w:tab/>
       </w:r>
       <w:r>
         <w:rPr/>
@@ -18917,6 +18512,14 @@
       </w:r>
       <w:r>
         <w:rPr>
+          <w:rStyle w:val="FootnoteCharacters"/>
+        </w:rPr>
+        <w:tab/>
+        <w:tab/>
+        <w:tab/>
+      </w:r>
+      <w:r>
+        <w:rPr>
           <w:i/>
         </w:rPr>
         <w:tab/>
@@ -18948,6 +18551,14 @@
       </w:r>
       <w:r>
         <w:rPr>
+          <w:rStyle w:val="FootnoteCharacters"/>
+        </w:rPr>
+        <w:tab/>
+        <w:tab/>
+        <w:tab/>
+      </w:r>
+      <w:r>
+        <w:rPr>
           <w:i/>
         </w:rPr>
         <w:tab/>
@@ -18992,6 +18603,9 @@
           <w:rStyle w:val="FootnoteCharacters"/>
         </w:rPr>
         <w:tab/>
+        <w:tab/>
+        <w:tab/>
+        <w:tab/>
       </w:r>
       <w:r>
         <w:rPr/>
@@ -19022,6 +18636,9 @@
           <w:rStyle w:val="FootnoteCharacters"/>
         </w:rPr>
         <w:tab/>
+        <w:tab/>
+        <w:tab/>
+        <w:tab/>
       </w:r>
       <w:r>
         <w:rPr/>
@@ -19049,6 +18666,14 @@
       </w:r>
       <w:r>
         <w:rPr>
+          <w:rStyle w:val="FootnoteCharacters"/>
+        </w:rPr>
+        <w:tab/>
+        <w:tab/>
+        <w:tab/>
+      </w:r>
+      <w:r>
+        <w:rPr>
           <w:i/>
         </w:rPr>
         <w:tab/>
@@ -19083,6 +18708,9 @@
           <w:rStyle w:val="FootnoteCharacters"/>
         </w:rPr>
         <w:tab/>
+        <w:tab/>
+        <w:tab/>
+        <w:tab/>
       </w:r>
       <w:r>
         <w:rPr/>
@@ -19120,6 +18748,14 @@
       </w:r>
       <w:r>
         <w:rPr>
+          <w:rStyle w:val="FootnoteCharacters"/>
+        </w:rPr>
+        <w:tab/>
+        <w:tab/>
+        <w:tab/>
+      </w:r>
+      <w:r>
+        <w:rPr>
           <w:i/>
         </w:rPr>
         <w:tab/>
@@ -19164,6 +18800,9 @@
           <w:rStyle w:val="FootnoteCharacters"/>
         </w:rPr>
         <w:tab/>
+        <w:tab/>
+        <w:tab/>
+        <w:tab/>
       </w:r>
       <w:r>
         <w:rPr/>
@@ -19194,6 +18833,9 @@
           <w:rStyle w:val="FootnoteCharacters"/>
         </w:rPr>
         <w:tab/>
+        <w:tab/>
+        <w:tab/>
+        <w:tab/>
       </w:r>
       <w:r>
         <w:rPr/>
@@ -19234,6 +18876,9 @@
           <w:rStyle w:val="FootnoteCharacters"/>
         </w:rPr>
         <w:tab/>
+        <w:tab/>
+        <w:tab/>
+        <w:tab/>
       </w:r>
       <w:r>
         <w:rPr/>
@@ -19271,6 +18916,14 @@
       </w:r>
       <w:r>
         <w:rPr>
+          <w:rStyle w:val="FootnoteCharacters"/>
+        </w:rPr>
+        <w:tab/>
+        <w:tab/>
+        <w:tab/>
+      </w:r>
+      <w:r>
+        <w:rPr>
           <w:i/>
         </w:rPr>
         <w:tab/>
@@ -19305,6 +18958,9 @@
           <w:rStyle w:val="FootnoteCharacters"/>
         </w:rPr>
         <w:tab/>
+        <w:tab/>
+        <w:tab/>
+        <w:tab/>
       </w:r>
       <w:r>
         <w:rPr/>
@@ -19365,6 +19021,9 @@
           <w:rStyle w:val="FootnoteCharacters"/>
         </w:rPr>
         <w:tab/>
+        <w:tab/>
+        <w:tab/>
+        <w:tab/>
       </w:r>
       <w:r>
         <w:rPr/>
@@ -19395,6 +19054,9 @@
           <w:rStyle w:val="FootnoteCharacters"/>
         </w:rPr>
         <w:tab/>
+        <w:tab/>
+        <w:tab/>
+        <w:tab/>
       </w:r>
       <w:r>
         <w:rPr/>
@@ -19462,6 +19124,14 @@
       </w:r>
       <w:r>
         <w:rPr>
+          <w:rStyle w:val="FootnoteCharacters"/>
+        </w:rPr>
+        <w:tab/>
+        <w:tab/>
+        <w:tab/>
+      </w:r>
+      <w:r>
+        <w:rPr>
           <w:i/>
         </w:rPr>
         <w:tab/>
@@ -19506,6 +19176,9 @@
           <w:rStyle w:val="FootnoteCharacters"/>
         </w:rPr>
         <w:tab/>
+        <w:tab/>
+        <w:tab/>
+        <w:tab/>
       </w:r>
       <w:r>
         <w:rPr/>
@@ -19546,6 +19219,9 @@
           <w:rStyle w:val="FootnoteCharacters"/>
         </w:rPr>
         <w:tab/>
+        <w:tab/>
+        <w:tab/>
+        <w:tab/>
       </w:r>
       <w:r>
         <w:rPr/>
@@ -19691,6 +19367,9 @@
           <w:rStyle w:val="FootnoteCharacters"/>
         </w:rPr>
         <w:tab/>
+        <w:tab/>
+        <w:tab/>
+        <w:tab/>
       </w:r>
       <w:r>
         <w:rPr/>
@@ -19718,6 +19397,14 @@
       </w:r>
       <w:r>
         <w:rPr>
+          <w:rStyle w:val="FootnoteCharacters"/>
+        </w:rPr>
+        <w:tab/>
+        <w:tab/>
+        <w:tab/>
+      </w:r>
+      <w:r>
+        <w:rPr>
           <w:i/>
         </w:rPr>
         <w:tab/>
@@ -19752,6 +19439,9 @@
           <w:rStyle w:val="FootnoteCharacters"/>
         </w:rPr>
         <w:tab/>
+        <w:tab/>
+        <w:tab/>
+        <w:tab/>
       </w:r>
       <w:r>
         <w:rPr/>
@@ -19852,6 +19542,9 @@
           <w:rStyle w:val="FootnoteCharacters"/>
         </w:rPr>
         <w:tab/>
+        <w:tab/>
+        <w:tab/>
+        <w:tab/>
       </w:r>
       <w:r>
         <w:rPr/>
@@ -19892,6 +19585,9 @@
           <w:rStyle w:val="FootnoteCharacters"/>
         </w:rPr>
         <w:tab/>
+        <w:tab/>
+        <w:tab/>
+        <w:tab/>
       </w:r>
       <w:r>
         <w:rPr/>
@@ -19932,6 +19628,9 @@
           <w:rStyle w:val="FootnoteCharacters"/>
         </w:rPr>
         <w:tab/>
+        <w:tab/>
+        <w:tab/>
+        <w:tab/>
       </w:r>
       <w:r>
         <w:rPr/>
@@ -19969,6 +19668,14 @@
       </w:r>
       <w:r>
         <w:rPr>
+          <w:rStyle w:val="FootnoteCharacters"/>
+        </w:rPr>
+        <w:tab/>
+        <w:tab/>
+        <w:tab/>
+      </w:r>
+      <w:r>
+        <w:rPr>
           <w:i/>
         </w:rPr>
         <w:tab/>
@@ -20013,6 +19720,9 @@
           <w:rStyle w:val="FootnoteCharacters"/>
         </w:rPr>
         <w:tab/>
+        <w:tab/>
+        <w:tab/>
+        <w:tab/>
       </w:r>
       <w:r>
         <w:rPr/>
@@ -20043,6 +19753,9 @@
           <w:rStyle w:val="FootnoteCharacters"/>
         </w:rPr>
         <w:tab/>
+        <w:tab/>
+        <w:tab/>
+        <w:tab/>
       </w:r>
       <w:r>
         <w:rPr/>
@@ -20083,6 +19796,9 @@
           <w:rStyle w:val="FootnoteCharacters"/>
         </w:rPr>
         <w:tab/>
+        <w:tab/>
+        <w:tab/>
+        <w:tab/>
       </w:r>
       <w:r>
         <w:rPr/>
@@ -20113,6 +19829,9 @@
           <w:rStyle w:val="FootnoteCharacters"/>
         </w:rPr>
         <w:tab/>
+        <w:tab/>
+        <w:tab/>
+        <w:tab/>
       </w:r>
       <w:r>
         <w:rPr/>
@@ -20150,6 +19869,14 @@
       </w:r>
       <w:r>
         <w:rPr>
+          <w:rStyle w:val="FootnoteCharacters"/>
+        </w:rPr>
+        <w:tab/>
+        <w:tab/>
+        <w:tab/>
+      </w:r>
+      <w:r>
+        <w:rPr>
           <w:i/>
         </w:rPr>
         <w:tab/>
@@ -20244,6 +19971,9 @@
           <w:rStyle w:val="FootnoteCharacters"/>
         </w:rPr>
         <w:tab/>
+        <w:tab/>
+        <w:tab/>
+        <w:tab/>
       </w:r>
       <w:r>
         <w:rPr/>
@@ -20271,6 +20001,14 @@
       </w:r>
       <w:r>
         <w:rPr>
+          <w:rStyle w:val="FootnoteCharacters"/>
+        </w:rPr>
+        <w:tab/>
+        <w:tab/>
+        <w:tab/>
+      </w:r>
+      <w:r>
+        <w:rPr>
           <w:i/>
         </w:rPr>
         <w:tab/>
@@ -20335,6 +20073,9 @@
           <w:rStyle w:val="FootnoteCharacters"/>
         </w:rPr>
         <w:tab/>
+        <w:tab/>
+        <w:tab/>
+        <w:tab/>
       </w:r>
       <w:r>
         <w:rPr/>
@@ -20372,6 +20113,14 @@
       </w:r>
       <w:r>
         <w:rPr>
+          <w:rStyle w:val="FootnoteCharacters"/>
+        </w:rPr>
+        <w:tab/>
+        <w:tab/>
+        <w:tab/>
+      </w:r>
+      <w:r>
+        <w:rPr>
           <w:i/>
         </w:rPr>
         <w:tab/>
@@ -20403,6 +20152,14 @@
       </w:r>
       <w:r>
         <w:rPr>
+          <w:rStyle w:val="FootnoteCharacters"/>
+        </w:rPr>
+        <w:tab/>
+        <w:tab/>
+        <w:tab/>
+      </w:r>
+      <w:r>
+        <w:rPr>
           <w:i/>
         </w:rPr>
         <w:tab/>
@@ -20437,6 +20194,9 @@
           <w:rStyle w:val="FootnoteCharacters"/>
         </w:rPr>
         <w:tab/>
+        <w:tab/>
+        <w:tab/>
+        <w:tab/>
       </w:r>
       <w:r>
         <w:rPr/>
@@ -20467,6 +20227,9 @@
           <w:rStyle w:val="FootnoteCharacters"/>
         </w:rPr>
         <w:tab/>
+        <w:tab/>
+        <w:tab/>
+        <w:tab/>
       </w:r>
       <w:r>
         <w:rPr/>
@@ -20494,6 +20257,14 @@
       </w:r>
       <w:r>
         <w:rPr>
+          <w:rStyle w:val="FootnoteCharacters"/>
+        </w:rPr>
+        <w:tab/>
+        <w:tab/>
+        <w:tab/>
+      </w:r>
+      <w:r>
+        <w:rPr>
           <w:i/>
         </w:rPr>
         <w:tab/>
@@ -20535,6 +20306,14 @@
       </w:r>
       <w:r>
         <w:rPr>
+          <w:rStyle w:val="FootnoteCharacters"/>
+        </w:rPr>
+        <w:tab/>
+        <w:tab/>
+        <w:tab/>
+      </w:r>
+      <w:r>
+        <w:rPr>
           <w:i/>
         </w:rPr>
         <w:tab/>
@@ -20586,6 +20365,14 @@
       </w:r>
       <w:r>
         <w:rPr>
+          <w:rStyle w:val="FootnoteCharacters"/>
+        </w:rPr>
+        <w:tab/>
+        <w:tab/>
+        <w:tab/>
+      </w:r>
+      <w:r>
+        <w:rPr>
           <w:i/>
         </w:rPr>
         <w:tab/>
@@ -20626,6 +20413,9 @@
           <w:rStyle w:val="FootnoteCharacters"/>
         </w:rPr>
         <w:tab/>
+        <w:tab/>
+        <w:tab/>
+        <w:tab/>
       </w:r>
       <w:r>
         <w:rPr/>
@@ -20656,6 +20446,9 @@
           <w:rStyle w:val="FootnoteCharacters"/>
         </w:rPr>
         <w:tab/>
+        <w:tab/>
+        <w:tab/>
+        <w:tab/>
       </w:r>
       <w:r>
         <w:rPr/>
@@ -20679,6 +20472,14 @@
         <w:rPr>
           <w:rStyle w:val="FootnoteCharacters"/>
         </w:rPr>
+        <w:tab/>
+      </w:r>
+      <w:r>
+        <w:rPr>
+          <w:rStyle w:val="FootnoteCharacters"/>
+        </w:rPr>
+        <w:tab/>
+        <w:tab/>
         <w:tab/>
       </w:r>
       <w:r>
@@ -21563,9 +21364,10 @@
   <w:docDefaults>
     <w:rPrDefault>
       <w:rPr>
-        <w:rFonts w:ascii="Calibri" w:hAnsi="Calibri" w:eastAsia="Calibri" w:cs="" w:asciiTheme="minorHAnsi" w:cstheme="minorBidi" w:eastAsiaTheme="minorHAnsi" w:hAnsiTheme="minorHAnsi"/>
-        <w:szCs w:val="22"/>
-        <w:lang w:val="en-US" w:eastAsia="en-US" w:bidi="ar-SA"/>
+        <w:rFonts w:ascii="Liberation Serif" w:hAnsi="Liberation Serif" w:eastAsia="WenQuanYi Micro Hei" w:cs="Lohit Devanagari"/>
+        <w:kern w:val="2"/>
+        <w:szCs w:val="24"/>
+        <w:lang w:val="en-US" w:eastAsia="zh-CN" w:bidi="hi-IN"/>
       </w:rPr>
     </w:rPrDefault>
     <w:pPrDefault>
@@ -21953,6 +21755,7 @@
     <w:qFormat/>
     <w:pPr>
       <w:widowControl/>
+      <w:overflowPunct w:val="false"/>
       <w:bidi w:val="0"/>
       <w:spacing w:lineRule="auto" w:line="259" w:before="0" w:after="160"/>
       <w:jc w:val="left"/>
@@ -22074,6 +21877,27 @@
   </w:style>
   <w:style w:type="character" w:styleId="ListLabel2">
     <w:name w:val="ListLabel 2"/>
+    <w:qFormat/>
+    <w:rPr>
+      <w:i/>
+    </w:rPr>
+  </w:style>
+  <w:style w:type="character" w:styleId="ListLabel3">
+    <w:name w:val="ListLabel 3"/>
+    <w:qFormat/>
+    <w:rPr>
+      <w:i/>
+    </w:rPr>
+  </w:style>
+  <w:style w:type="character" w:styleId="ListLabel4">
+    <w:name w:val="ListLabel 4"/>
+    <w:qFormat/>
+    <w:rPr>
+      <w:i/>
+    </w:rPr>
+  </w:style>
+  <w:style w:type="character" w:styleId="ListLabel5">
+    <w:name w:val="ListLabel 5"/>
     <w:qFormat/>
     <w:rPr>
       <w:i/>
@@ -22211,6 +22035,25 @@
     <w:rPr>
       <w:sz w:val="20"/>
       <w:szCs w:val="20"/>
+    </w:rPr>
+  </w:style>
+  <w:style w:type="paragraph" w:styleId="NoSpacing">
+    <w:name w:val="No Spacing"/>
+    <w:qFormat/>
+    <w:pPr>
+      <w:widowControl/>
+      <w:overflowPunct w:val="false"/>
+      <w:bidi w:val="0"/>
+      <w:spacing w:lineRule="auto" w:line="240" w:before="0" w:after="0"/>
+      <w:jc w:val="left"/>
+    </w:pPr>
+    <w:rPr>
+      <w:rFonts w:ascii="Liberation Serif" w:hAnsi="Liberation Serif" w:eastAsia="WenQuanYi Micro Hei" w:cs="Lohit Devanagari"/>
+      <w:color w:val="auto"/>
+      <w:kern w:val="2"/>
+      <w:sz w:val="24"/>
+      <w:szCs w:val="24"/>
+      <w:lang w:val="en-US" w:eastAsia="zh-CN" w:bidi="hi-IN"/>
     </w:rPr>
   </w:style>
   <w:style w:type="numbering" w:styleId="NoList" w:default="1">

</xml_diff>